<commit_message>
Solución Taller02_flutter, hasta Pto 4
</commit_message>
<xml_diff>
--- a/taller02_flutter/Taller02_flutter.docx
+++ b/taller02_flutter/Taller02_flutter.docx
@@ -100,6 +100,22 @@
                 <w:color w:val="262626"/>
               </w:rPr>
             </w:pPr>
+            <w:r>
+              <w:rPr>
+                <w:rFonts w:asciiTheme="majorHAnsi" w:eastAsia="Arial" w:hAnsiTheme="majorHAnsi" w:cstheme="majorHAnsi"/>
+                <w:color w:val="262626"/>
+              </w:rPr>
+              <w:t xml:space="preserve">Pepito </w:t>
+            </w:r>
+            <w:proofErr w:type="spellStart"/>
+            <w:r>
+              <w:rPr>
+                <w:rFonts w:asciiTheme="majorHAnsi" w:eastAsia="Arial" w:hAnsiTheme="majorHAnsi" w:cstheme="majorHAnsi"/>
+                <w:color w:val="262626"/>
+              </w:rPr>
+              <w:t>Perez</w:t>
+            </w:r>
+            <w:proofErr w:type="spellEnd"/>
           </w:p>
         </w:tc>
       </w:tr>
@@ -130,6 +146,7 @@
                 <w:color w:val="274E13"/>
               </w:rPr>
             </w:pPr>
+            <w:proofErr w:type="spellStart"/>
             <w:r>
               <w:rPr>
                 <w:rFonts w:asciiTheme="majorHAnsi" w:eastAsia="Arial" w:hAnsiTheme="majorHAnsi" w:cstheme="majorHAnsi"/>
@@ -138,6 +155,7 @@
               </w:rPr>
               <w:t>Ficha_Grupo</w:t>
             </w:r>
+            <w:proofErr w:type="spellEnd"/>
           </w:p>
         </w:tc>
         <w:tc>
@@ -160,6 +178,13 @@
                 <w:color w:val="262626"/>
               </w:rPr>
             </w:pPr>
+            <w:r>
+              <w:rPr>
+                <w:rFonts w:asciiTheme="majorHAnsi" w:eastAsia="Arial" w:hAnsiTheme="majorHAnsi" w:cstheme="majorHAnsi"/>
+                <w:color w:val="262626"/>
+              </w:rPr>
+              <w:t>2693505</w:t>
+            </w:r>
           </w:p>
         </w:tc>
       </w:tr>
@@ -220,6 +245,13 @@
                 <w:color w:val="262626"/>
               </w:rPr>
             </w:pPr>
+            <w:r>
+              <w:rPr>
+                <w:rFonts w:asciiTheme="majorHAnsi" w:eastAsia="Arial" w:hAnsiTheme="majorHAnsi" w:cstheme="majorHAnsi"/>
+                <w:color w:val="262626"/>
+              </w:rPr>
+              <w:t>Diurna</w:t>
+            </w:r>
           </w:p>
         </w:tc>
       </w:tr>
@@ -280,6 +312,13 @@
                 <w:color w:val="262626"/>
               </w:rPr>
             </w:pPr>
+            <w:r>
+              <w:rPr>
+                <w:rFonts w:asciiTheme="majorHAnsi" w:eastAsia="Arial" w:hAnsiTheme="majorHAnsi" w:cstheme="majorHAnsi"/>
+                <w:color w:val="262626"/>
+              </w:rPr>
+              <w:t>21/05/2024</w:t>
+            </w:r>
           </w:p>
         </w:tc>
       </w:tr>
@@ -342,7 +381,21 @@
         <w:rPr>
           <w:rFonts w:asciiTheme="majorHAnsi" w:eastAsia="Arial" w:hAnsiTheme="majorHAnsi" w:cstheme="majorHAnsi"/>
         </w:rPr>
-        <w:t>Framework Flutter (</w:t>
+        <w:t xml:space="preserve">Framework </w:t>
+      </w:r>
+      <w:proofErr w:type="spellStart"/>
+      <w:r>
+        <w:rPr>
+          <w:rFonts w:asciiTheme="majorHAnsi" w:eastAsia="Arial" w:hAnsiTheme="majorHAnsi" w:cstheme="majorHAnsi"/>
+        </w:rPr>
+        <w:t>Flutter</w:t>
+      </w:r>
+      <w:proofErr w:type="spellEnd"/>
+      <w:r>
+        <w:rPr>
+          <w:rFonts w:asciiTheme="majorHAnsi" w:eastAsia="Arial" w:hAnsiTheme="majorHAnsi" w:cstheme="majorHAnsi"/>
+        </w:rPr>
+        <w:t xml:space="preserve"> (</w:t>
       </w:r>
       <w:r>
         <w:rPr>
@@ -817,6 +870,7 @@
               </w:rPr>
               <w:t>En lugar de “</w:t>
             </w:r>
+            <w:proofErr w:type="spellStart"/>
             <w:r>
               <w:rPr>
                 <w:rFonts w:asciiTheme="majorHAnsi" w:eastAsia="Arial" w:hAnsiTheme="majorHAnsi" w:cstheme="majorHAnsi"/>
@@ -825,6 +879,7 @@
               </w:rPr>
               <w:t>ProfeAlbeiro</w:t>
             </w:r>
+            <w:proofErr w:type="spellEnd"/>
             <w:r>
               <w:rPr>
                 <w:rFonts w:asciiTheme="majorHAnsi" w:eastAsia="Arial" w:hAnsiTheme="majorHAnsi" w:cstheme="majorHAnsi"/>
@@ -865,6 +920,7 @@
               </w:rPr>
               <w:t xml:space="preserve"> </w:t>
             </w:r>
+            <w:proofErr w:type="spellStart"/>
             <w:r>
               <w:rPr>
                 <w:rFonts w:asciiTheme="majorHAnsi" w:eastAsia="Arial" w:hAnsiTheme="majorHAnsi" w:cstheme="majorHAnsi"/>
@@ -874,6 +930,7 @@
               </w:rPr>
               <w:t>RunApp</w:t>
             </w:r>
+            <w:proofErr w:type="spellEnd"/>
             <w:r>
               <w:rPr>
                 <w:rFonts w:asciiTheme="majorHAnsi" w:eastAsia="Arial" w:hAnsiTheme="majorHAnsi" w:cstheme="majorHAnsi"/>
@@ -890,8 +947,9 @@
                 <w:szCs w:val="16"/>
                 <w:lang w:val="en-US"/>
               </w:rPr>
-              <w:t>, StatelessWidget</w:t>
-            </w:r>
+              <w:t xml:space="preserve">, </w:t>
+            </w:r>
+            <w:proofErr w:type="spellStart"/>
             <w:r>
               <w:rPr>
                 <w:rFonts w:asciiTheme="majorHAnsi" w:eastAsia="Arial" w:hAnsiTheme="majorHAnsi" w:cstheme="majorHAnsi"/>
@@ -899,8 +957,19 @@
                 <w:szCs w:val="16"/>
                 <w:lang w:val="en-US"/>
               </w:rPr>
+              <w:t>StatelessWidget</w:t>
+            </w:r>
+            <w:proofErr w:type="spellEnd"/>
+            <w:r>
+              <w:rPr>
+                <w:rFonts w:asciiTheme="majorHAnsi" w:eastAsia="Arial" w:hAnsiTheme="majorHAnsi" w:cstheme="majorHAnsi"/>
+                <w:sz w:val="16"/>
+                <w:szCs w:val="16"/>
+                <w:lang w:val="en-US"/>
+              </w:rPr>
               <w:t xml:space="preserve">, </w:t>
             </w:r>
+            <w:proofErr w:type="spellStart"/>
             <w:r>
               <w:rPr>
                 <w:rFonts w:asciiTheme="majorHAnsi" w:eastAsia="Arial" w:hAnsiTheme="majorHAnsi" w:cstheme="majorHAnsi"/>
@@ -910,6 +979,7 @@
               </w:rPr>
               <w:t>MaterialApp</w:t>
             </w:r>
+            <w:proofErr w:type="spellEnd"/>
             <w:r>
               <w:rPr>
                 <w:rFonts w:asciiTheme="majorHAnsi" w:eastAsia="Arial" w:hAnsiTheme="majorHAnsi" w:cstheme="majorHAnsi"/>
@@ -1229,8 +1299,18 @@
                 <w:sz w:val="16"/>
                 <w:szCs w:val="16"/>
               </w:rPr>
-              <w:t>Instructor ProfeAlbeiro</w:t>
-            </w:r>
+              <w:t xml:space="preserve">Instructor </w:t>
+            </w:r>
+            <w:proofErr w:type="spellStart"/>
+            <w:r>
+              <w:rPr>
+                <w:rFonts w:asciiTheme="majorHAnsi" w:eastAsia="Arial" w:hAnsiTheme="majorHAnsi" w:cstheme="majorHAnsi"/>
+                <w:sz w:val="16"/>
+                <w:szCs w:val="16"/>
+              </w:rPr>
+              <w:t>ProfeAlbeiro</w:t>
+            </w:r>
+            <w:proofErr w:type="spellEnd"/>
             <w:r>
               <w:rPr>
                 <w:rFonts w:asciiTheme="majorHAnsi" w:eastAsia="Arial" w:hAnsiTheme="majorHAnsi" w:cstheme="majorHAnsi"/>
@@ -1253,7 +1333,47 @@
                 <w:sz w:val="16"/>
                 <w:szCs w:val="16"/>
               </w:rPr>
-              <w:t>“Aprendiz y su nombre”; además, modifique el tipo de iconos y los nombres de los controles a “Crear”, “Editar” y enviar, respectivamente</w:t>
+              <w:t xml:space="preserve">“Aprendiz y su nombre”; además, modifique el tipo de iconos y los nombres de los controles a “Crear”, “Editar” y </w:t>
+            </w:r>
+            <w:r>
+              <w:rPr>
+                <w:rFonts w:asciiTheme="majorHAnsi" w:eastAsia="Arial" w:hAnsiTheme="majorHAnsi" w:cstheme="majorHAnsi"/>
+                <w:sz w:val="16"/>
+                <w:szCs w:val="16"/>
+              </w:rPr>
+              <w:t>“</w:t>
+            </w:r>
+            <w:r>
+              <w:rPr>
+                <w:rFonts w:asciiTheme="majorHAnsi" w:eastAsia="Arial" w:hAnsiTheme="majorHAnsi" w:cstheme="majorHAnsi"/>
+                <w:sz w:val="16"/>
+                <w:szCs w:val="16"/>
+              </w:rPr>
+              <w:t>E</w:t>
+            </w:r>
+            <w:r>
+              <w:rPr>
+                <w:rFonts w:asciiTheme="majorHAnsi" w:eastAsia="Arial" w:hAnsiTheme="majorHAnsi" w:cstheme="majorHAnsi"/>
+                <w:sz w:val="16"/>
+                <w:szCs w:val="16"/>
+              </w:rPr>
+              <w:t>nviar</w:t>
+            </w:r>
+            <w:r>
+              <w:rPr>
+                <w:rFonts w:asciiTheme="majorHAnsi" w:eastAsia="Arial" w:hAnsiTheme="majorHAnsi" w:cstheme="majorHAnsi"/>
+                <w:sz w:val="16"/>
+                <w:szCs w:val="16"/>
+              </w:rPr>
+              <w:t>”</w:t>
+            </w:r>
+            <w:r>
+              <w:rPr>
+                <w:rFonts w:asciiTheme="majorHAnsi" w:eastAsia="Arial" w:hAnsiTheme="majorHAnsi" w:cstheme="majorHAnsi"/>
+                <w:sz w:val="16"/>
+                <w:szCs w:val="16"/>
+              </w:rPr>
+              <w:t>, respectivamente</w:t>
             </w:r>
             <w:r>
               <w:rPr>
@@ -1325,6 +1445,7 @@
               </w:rPr>
               <w:t xml:space="preserve"> </w:t>
             </w:r>
+            <w:proofErr w:type="spellStart"/>
             <w:r>
               <w:rPr>
                 <w:rFonts w:asciiTheme="majorHAnsi" w:eastAsia="Arial" w:hAnsiTheme="majorHAnsi" w:cstheme="majorHAnsi"/>
@@ -1332,7 +1453,17 @@
                 <w:szCs w:val="16"/>
                 <w:lang w:val="en-US"/>
               </w:rPr>
-              <w:t>ElevatedButton(</w:t>
+              <w:t>ElevatedButton</w:t>
+            </w:r>
+            <w:proofErr w:type="spellEnd"/>
+            <w:r>
+              <w:rPr>
+                <w:rFonts w:asciiTheme="majorHAnsi" w:eastAsia="Arial" w:hAnsiTheme="majorHAnsi" w:cstheme="majorHAnsi"/>
+                <w:sz w:val="16"/>
+                <w:szCs w:val="16"/>
+                <w:lang w:val="en-US"/>
+              </w:rPr>
+              <w:t>(</w:t>
             </w:r>
             <w:r>
               <w:rPr>
@@ -1715,8 +1846,18 @@
                 <w:sz w:val="16"/>
                 <w:szCs w:val="16"/>
               </w:rPr>
-              <w:t>Instructor ProfeAlbeiro</w:t>
-            </w:r>
+              <w:t xml:space="preserve">Instructor </w:t>
+            </w:r>
+            <w:proofErr w:type="spellStart"/>
+            <w:r>
+              <w:rPr>
+                <w:rFonts w:asciiTheme="majorHAnsi" w:eastAsia="Arial" w:hAnsiTheme="majorHAnsi" w:cstheme="majorHAnsi"/>
+                <w:sz w:val="16"/>
+                <w:szCs w:val="16"/>
+              </w:rPr>
+              <w:t>ProfeAlbeiro</w:t>
+            </w:r>
+            <w:proofErr w:type="spellEnd"/>
             <w:r>
               <w:rPr>
                 <w:rFonts w:asciiTheme="majorHAnsi" w:eastAsia="Arial" w:hAnsiTheme="majorHAnsi" w:cstheme="majorHAnsi"/>
@@ -1779,7 +1920,47 @@
                 <w:sz w:val="16"/>
                 <w:szCs w:val="16"/>
               </w:rPr>
-              <w:t>demás, modifique el tipo de iconos y los nombres de los controles a “Crear”, “Editar” y enviar, respectivamente.</w:t>
+              <w:t xml:space="preserve">demás, modifique el tipo de iconos y los nombres de los controles a “Crear”, “Editar” y </w:t>
+            </w:r>
+            <w:r>
+              <w:rPr>
+                <w:rFonts w:asciiTheme="majorHAnsi" w:eastAsia="Arial" w:hAnsiTheme="majorHAnsi" w:cstheme="majorHAnsi"/>
+                <w:sz w:val="16"/>
+                <w:szCs w:val="16"/>
+              </w:rPr>
+              <w:t>“</w:t>
+            </w:r>
+            <w:r>
+              <w:rPr>
+                <w:rFonts w:asciiTheme="majorHAnsi" w:eastAsia="Arial" w:hAnsiTheme="majorHAnsi" w:cstheme="majorHAnsi"/>
+                <w:sz w:val="16"/>
+                <w:szCs w:val="16"/>
+              </w:rPr>
+              <w:t>E</w:t>
+            </w:r>
+            <w:r>
+              <w:rPr>
+                <w:rFonts w:asciiTheme="majorHAnsi" w:eastAsia="Arial" w:hAnsiTheme="majorHAnsi" w:cstheme="majorHAnsi"/>
+                <w:sz w:val="16"/>
+                <w:szCs w:val="16"/>
+              </w:rPr>
+              <w:t>nviar</w:t>
+            </w:r>
+            <w:r>
+              <w:rPr>
+                <w:rFonts w:asciiTheme="majorHAnsi" w:eastAsia="Arial" w:hAnsiTheme="majorHAnsi" w:cstheme="majorHAnsi"/>
+                <w:sz w:val="16"/>
+                <w:szCs w:val="16"/>
+              </w:rPr>
+              <w:t>”</w:t>
+            </w:r>
+            <w:r>
+              <w:rPr>
+                <w:rFonts w:asciiTheme="majorHAnsi" w:eastAsia="Arial" w:hAnsiTheme="majorHAnsi" w:cstheme="majorHAnsi"/>
+                <w:sz w:val="16"/>
+                <w:szCs w:val="16"/>
+              </w:rPr>
+              <w:t>, respectivamente.</w:t>
             </w:r>
             <w:r>
               <w:rPr>
@@ -1789,6 +1970,7 @@
               </w:rPr>
               <w:t xml:space="preserve"> </w:t>
             </w:r>
+            <w:proofErr w:type="gramStart"/>
             <w:r>
               <w:rPr>
                 <w:rFonts w:asciiTheme="majorHAnsi" w:eastAsia="Arial" w:hAnsiTheme="majorHAnsi" w:cstheme="majorHAnsi"/>
@@ -1807,6 +1989,8 @@
               </w:rPr>
               <w:t>(</w:t>
             </w:r>
+            <w:proofErr w:type="spellStart"/>
+            <w:proofErr w:type="gramEnd"/>
             <w:r>
               <w:rPr>
                 <w:rFonts w:asciiTheme="majorHAnsi" w:eastAsia="Arial" w:hAnsiTheme="majorHAnsi" w:cstheme="majorHAnsi"/>
@@ -1816,6 +2000,7 @@
               </w:rPr>
               <w:t>appBar</w:t>
             </w:r>
+            <w:proofErr w:type="spellEnd"/>
             <w:r>
               <w:rPr>
                 <w:rFonts w:asciiTheme="majorHAnsi" w:eastAsia="Arial" w:hAnsiTheme="majorHAnsi" w:cstheme="majorHAnsi"/>
@@ -1823,6 +2008,35 @@
                 <w:szCs w:val="16"/>
                 <w:lang w:val="en-US"/>
               </w:rPr>
+              <w:t xml:space="preserve">: </w:t>
+            </w:r>
+            <w:proofErr w:type="spellStart"/>
+            <w:r>
+              <w:rPr>
+                <w:rFonts w:asciiTheme="majorHAnsi" w:eastAsia="Arial" w:hAnsiTheme="majorHAnsi" w:cstheme="majorHAnsi"/>
+                <w:sz w:val="16"/>
+                <w:szCs w:val="16"/>
+                <w:lang w:val="en-US"/>
+              </w:rPr>
+              <w:t>AppBar</w:t>
+            </w:r>
+            <w:proofErr w:type="spellEnd"/>
+            <w:r>
+              <w:rPr>
+                <w:rFonts w:asciiTheme="majorHAnsi" w:eastAsia="Arial" w:hAnsiTheme="majorHAnsi" w:cstheme="majorHAnsi"/>
+                <w:sz w:val="16"/>
+                <w:szCs w:val="16"/>
+                <w:lang w:val="en-US"/>
+              </w:rPr>
+              <w:t>()</w:t>
+            </w:r>
+            <w:r>
+              <w:rPr>
+                <w:rFonts w:asciiTheme="majorHAnsi" w:eastAsia="Arial" w:hAnsiTheme="majorHAnsi" w:cstheme="majorHAnsi"/>
+                <w:sz w:val="16"/>
+                <w:szCs w:val="16"/>
+                <w:lang w:val="en-US"/>
+              </w:rPr>
               <w:t xml:space="preserve">, </w:t>
             </w:r>
             <w:r>
@@ -1852,6 +2066,7 @@
               </w:rPr>
               <w:t xml:space="preserve">, </w:t>
             </w:r>
+            <w:proofErr w:type="spellStart"/>
             <w:r>
               <w:rPr>
                 <w:rFonts w:asciiTheme="majorHAnsi" w:eastAsia="Arial" w:hAnsiTheme="majorHAnsi" w:cstheme="majorHAnsi"/>
@@ -1861,6 +2076,7 @@
               </w:rPr>
               <w:t>backgroundColor</w:t>
             </w:r>
+            <w:proofErr w:type="spellEnd"/>
             <w:r>
               <w:rPr>
                 <w:rFonts w:asciiTheme="majorHAnsi" w:eastAsia="Arial" w:hAnsiTheme="majorHAnsi" w:cstheme="majorHAnsi"/>
@@ -1877,34 +2093,7 @@
                 <w:szCs w:val="16"/>
                 <w:lang w:val="en-US"/>
               </w:rPr>
-              <w:t xml:space="preserve"> Colors,</w:t>
-            </w:r>
-            <w:r>
-              <w:rPr>
-                <w:rFonts w:asciiTheme="majorHAnsi" w:eastAsia="Arial" w:hAnsiTheme="majorHAnsi" w:cstheme="majorHAnsi"/>
-                <w:sz w:val="16"/>
-                <w:szCs w:val="16"/>
-                <w:lang w:val="en-US"/>
-              </w:rPr>
-              <w:t xml:space="preserve"> </w:t>
-            </w:r>
-            <w:r>
-              <w:rPr>
-                <w:rFonts w:asciiTheme="majorHAnsi" w:eastAsia="Arial" w:hAnsiTheme="majorHAnsi" w:cstheme="majorHAnsi"/>
-                <w:sz w:val="16"/>
-                <w:szCs w:val="16"/>
-                <w:lang w:val="en-US"/>
-              </w:rPr>
-              <w:t>ElevatedButton(</w:t>
-            </w:r>
-            <w:r>
-              <w:rPr>
-                <w:rFonts w:asciiTheme="majorHAnsi" w:eastAsia="Arial" w:hAnsiTheme="majorHAnsi" w:cstheme="majorHAnsi"/>
-                <w:sz w:val="16"/>
-                <w:szCs w:val="16"/>
-                <w:lang w:val="en-US"/>
-              </w:rPr>
-              <w:t>)</w:t>
+              <w:t xml:space="preserve"> Colors</w:t>
             </w:r>
             <w:r>
               <w:rPr>
@@ -2093,6 +2282,8 @@
             <w:r>
               <w:rPr>
                 <w:rFonts w:asciiTheme="majorHAnsi" w:eastAsia="Arial" w:hAnsiTheme="majorHAnsi" w:cstheme="majorHAnsi"/>
+                <w:i/>
+                <w:iCs/>
                 <w:sz w:val="20"/>
                 <w:szCs w:val="20"/>
               </w:rPr>
@@ -2309,14 +2500,25 @@
               </w:rPr>
               <w:t xml:space="preserve">. </w:t>
             </w:r>
-            <w:r>
-              <w:rPr>
-                <w:rFonts w:asciiTheme="majorHAnsi" w:eastAsia="Arial" w:hAnsiTheme="majorHAnsi" w:cstheme="majorHAnsi"/>
-                <w:sz w:val="16"/>
-                <w:szCs w:val="16"/>
-              </w:rPr>
-              <w:t>MaterialApp(</w:t>
-            </w:r>
+            <w:proofErr w:type="spellStart"/>
+            <w:r>
+              <w:rPr>
+                <w:rFonts w:asciiTheme="majorHAnsi" w:eastAsia="Arial" w:hAnsiTheme="majorHAnsi" w:cstheme="majorHAnsi"/>
+                <w:sz w:val="16"/>
+                <w:szCs w:val="16"/>
+              </w:rPr>
+              <w:t>MaterialApp</w:t>
+            </w:r>
+            <w:proofErr w:type="spellEnd"/>
+            <w:r>
+              <w:rPr>
+                <w:rFonts w:asciiTheme="majorHAnsi" w:eastAsia="Arial" w:hAnsiTheme="majorHAnsi" w:cstheme="majorHAnsi"/>
+                <w:sz w:val="16"/>
+                <w:szCs w:val="16"/>
+              </w:rPr>
+              <w:t>(</w:t>
+            </w:r>
+            <w:proofErr w:type="spellStart"/>
             <w:r>
               <w:rPr>
                 <w:rFonts w:asciiTheme="majorHAnsi" w:eastAsia="Arial" w:hAnsiTheme="majorHAnsi" w:cstheme="majorHAnsi"/>
@@ -2326,6 +2528,7 @@
               </w:rPr>
               <w:t>debugShowCheckedModeBanner</w:t>
             </w:r>
+            <w:proofErr w:type="spellEnd"/>
             <w:r>
               <w:rPr>
                 <w:rFonts w:asciiTheme="majorHAnsi" w:eastAsia="Arial" w:hAnsiTheme="majorHAnsi" w:cstheme="majorHAnsi"/>
@@ -2334,6 +2537,8 @@
               </w:rPr>
               <w:t xml:space="preserve">), </w:t>
             </w:r>
+            <w:proofErr w:type="spellStart"/>
+            <w:proofErr w:type="gramStart"/>
             <w:r>
               <w:rPr>
                 <w:rFonts w:asciiTheme="majorHAnsi" w:eastAsia="Arial" w:hAnsiTheme="majorHAnsi" w:cstheme="majorHAnsi"/>
@@ -2341,8 +2546,9 @@
                 <w:szCs w:val="16"/>
                 <w:lang w:val="es-419"/>
               </w:rPr>
-              <w:t>AppBar()</w:t>
-            </w:r>
+              <w:t>AppBar</w:t>
+            </w:r>
+            <w:proofErr w:type="spellEnd"/>
             <w:r>
               <w:rPr>
                 <w:rFonts w:asciiTheme="majorHAnsi" w:eastAsia="Arial" w:hAnsiTheme="majorHAnsi" w:cstheme="majorHAnsi"/>
@@ -2350,6 +2556,25 @@
                 <w:szCs w:val="16"/>
                 <w:lang w:val="es-419"/>
               </w:rPr>
+              <w:t>(</w:t>
+            </w:r>
+            <w:proofErr w:type="gramEnd"/>
+            <w:r>
+              <w:rPr>
+                <w:rFonts w:asciiTheme="majorHAnsi" w:eastAsia="Arial" w:hAnsiTheme="majorHAnsi" w:cstheme="majorHAnsi"/>
+                <w:sz w:val="16"/>
+                <w:szCs w:val="16"/>
+                <w:lang w:val="es-419"/>
+              </w:rPr>
+              <w:t>)</w:t>
+            </w:r>
+            <w:r>
+              <w:rPr>
+                <w:rFonts w:asciiTheme="majorHAnsi" w:eastAsia="Arial" w:hAnsiTheme="majorHAnsi" w:cstheme="majorHAnsi"/>
+                <w:sz w:val="16"/>
+                <w:szCs w:val="16"/>
+                <w:lang w:val="es-419"/>
+              </w:rPr>
               <w:t>,</w:t>
             </w:r>
             <w:r>
@@ -2359,8 +2584,9 @@
                 <w:szCs w:val="16"/>
                 <w:lang w:val="es-419"/>
               </w:rPr>
-              <w:t xml:space="preserve"> foregroundColor</w:t>
-            </w:r>
+              <w:t xml:space="preserve"> </w:t>
+            </w:r>
+            <w:proofErr w:type="spellStart"/>
             <w:r>
               <w:rPr>
                 <w:rFonts w:asciiTheme="majorHAnsi" w:eastAsia="Arial" w:hAnsiTheme="majorHAnsi" w:cstheme="majorHAnsi"/>
@@ -2368,8 +2594,19 @@
                 <w:szCs w:val="16"/>
                 <w:lang w:val="es-419"/>
               </w:rPr>
+              <w:t>foregroundColor</w:t>
+            </w:r>
+            <w:proofErr w:type="spellEnd"/>
+            <w:r>
+              <w:rPr>
+                <w:rFonts w:asciiTheme="majorHAnsi" w:eastAsia="Arial" w:hAnsiTheme="majorHAnsi" w:cstheme="majorHAnsi"/>
+                <w:sz w:val="16"/>
+                <w:szCs w:val="16"/>
+                <w:lang w:val="es-419"/>
+              </w:rPr>
               <w:t xml:space="preserve">, </w:t>
             </w:r>
+            <w:proofErr w:type="spellStart"/>
             <w:r>
               <w:rPr>
                 <w:rFonts w:asciiTheme="majorHAnsi" w:eastAsia="Arial" w:hAnsiTheme="majorHAnsi" w:cstheme="majorHAnsi"/>
@@ -2377,8 +2614,9 @@
                 <w:szCs w:val="16"/>
                 <w:lang w:val="es-419"/>
               </w:rPr>
-              <w:t xml:space="preserve">Padding(), </w:t>
-            </w:r>
+              <w:t>Padding</w:t>
+            </w:r>
+            <w:proofErr w:type="spellEnd"/>
             <w:r>
               <w:rPr>
                 <w:rFonts w:asciiTheme="majorHAnsi" w:eastAsia="Arial" w:hAnsiTheme="majorHAnsi" w:cstheme="majorHAnsi"/>
@@ -2386,7 +2624,67 @@
                 <w:szCs w:val="16"/>
                 <w:lang w:val="es-419"/>
               </w:rPr>
-              <w:t>Image(), ListTile(), Divider().</w:t>
+              <w:t xml:space="preserve">(), </w:t>
+            </w:r>
+            <w:proofErr w:type="spellStart"/>
+            <w:r>
+              <w:rPr>
+                <w:rFonts w:asciiTheme="majorHAnsi" w:eastAsia="Arial" w:hAnsiTheme="majorHAnsi" w:cstheme="majorHAnsi"/>
+                <w:sz w:val="16"/>
+                <w:szCs w:val="16"/>
+                <w:lang w:val="es-419"/>
+              </w:rPr>
+              <w:t>Image</w:t>
+            </w:r>
+            <w:proofErr w:type="spellEnd"/>
+            <w:r>
+              <w:rPr>
+                <w:rFonts w:asciiTheme="majorHAnsi" w:eastAsia="Arial" w:hAnsiTheme="majorHAnsi" w:cstheme="majorHAnsi"/>
+                <w:sz w:val="16"/>
+                <w:szCs w:val="16"/>
+                <w:lang w:val="es-419"/>
+              </w:rPr>
+              <w:t xml:space="preserve">(), </w:t>
+            </w:r>
+            <w:proofErr w:type="spellStart"/>
+            <w:r>
+              <w:rPr>
+                <w:rFonts w:asciiTheme="majorHAnsi" w:eastAsia="Arial" w:hAnsiTheme="majorHAnsi" w:cstheme="majorHAnsi"/>
+                <w:sz w:val="16"/>
+                <w:szCs w:val="16"/>
+                <w:lang w:val="es-419"/>
+              </w:rPr>
+              <w:t>ListTile</w:t>
+            </w:r>
+            <w:proofErr w:type="spellEnd"/>
+            <w:r>
+              <w:rPr>
+                <w:rFonts w:asciiTheme="majorHAnsi" w:eastAsia="Arial" w:hAnsiTheme="majorHAnsi" w:cstheme="majorHAnsi"/>
+                <w:sz w:val="16"/>
+                <w:szCs w:val="16"/>
+                <w:lang w:val="es-419"/>
+              </w:rPr>
+              <w:t xml:space="preserve">(), </w:t>
+            </w:r>
+            <w:proofErr w:type="spellStart"/>
+            <w:r>
+              <w:rPr>
+                <w:rFonts w:asciiTheme="majorHAnsi" w:eastAsia="Arial" w:hAnsiTheme="majorHAnsi" w:cstheme="majorHAnsi"/>
+                <w:sz w:val="16"/>
+                <w:szCs w:val="16"/>
+                <w:lang w:val="es-419"/>
+              </w:rPr>
+              <w:t>Divider</w:t>
+            </w:r>
+            <w:proofErr w:type="spellEnd"/>
+            <w:r>
+              <w:rPr>
+                <w:rFonts w:asciiTheme="majorHAnsi" w:eastAsia="Arial" w:hAnsiTheme="majorHAnsi" w:cstheme="majorHAnsi"/>
+                <w:sz w:val="16"/>
+                <w:szCs w:val="16"/>
+                <w:lang w:val="es-419"/>
+              </w:rPr>
+              <w:t>().</w:t>
             </w:r>
           </w:p>
         </w:tc>
@@ -2703,6 +3001,7 @@
               </w:rPr>
               <w:t xml:space="preserve"> escriba “FICHA | #”. </w:t>
             </w:r>
+            <w:proofErr w:type="spellStart"/>
             <w:r>
               <w:rPr>
                 <w:rFonts w:asciiTheme="majorHAnsi" w:eastAsia="Arial" w:hAnsiTheme="majorHAnsi" w:cstheme="majorHAnsi"/>
@@ -2710,7 +3009,57 @@
                 <w:szCs w:val="16"/>
                 <w:lang w:val="en-US"/>
               </w:rPr>
-              <w:t>MaterialApp(home: HomePrincipal()), StatefulWidget, Card(), Center</w:t>
+              <w:t>MaterialApp</w:t>
+            </w:r>
+            <w:proofErr w:type="spellEnd"/>
+            <w:r>
+              <w:rPr>
+                <w:rFonts w:asciiTheme="majorHAnsi" w:eastAsia="Arial" w:hAnsiTheme="majorHAnsi" w:cstheme="majorHAnsi"/>
+                <w:sz w:val="16"/>
+                <w:szCs w:val="16"/>
+                <w:lang w:val="en-US"/>
+              </w:rPr>
+              <w:t xml:space="preserve">(home: </w:t>
+            </w:r>
+            <w:proofErr w:type="spellStart"/>
+            <w:r>
+              <w:rPr>
+                <w:rFonts w:asciiTheme="majorHAnsi" w:eastAsia="Arial" w:hAnsiTheme="majorHAnsi" w:cstheme="majorHAnsi"/>
+                <w:sz w:val="16"/>
+                <w:szCs w:val="16"/>
+                <w:lang w:val="en-US"/>
+              </w:rPr>
+              <w:t>HomePrincipal</w:t>
+            </w:r>
+            <w:proofErr w:type="spellEnd"/>
+            <w:r>
+              <w:rPr>
+                <w:rFonts w:asciiTheme="majorHAnsi" w:eastAsia="Arial" w:hAnsiTheme="majorHAnsi" w:cstheme="majorHAnsi"/>
+                <w:sz w:val="16"/>
+                <w:szCs w:val="16"/>
+                <w:lang w:val="en-US"/>
+              </w:rPr>
+              <w:t xml:space="preserve">()), </w:t>
+            </w:r>
+            <w:proofErr w:type="spellStart"/>
+            <w:r>
+              <w:rPr>
+                <w:rFonts w:asciiTheme="majorHAnsi" w:eastAsia="Arial" w:hAnsiTheme="majorHAnsi" w:cstheme="majorHAnsi"/>
+                <w:sz w:val="16"/>
+                <w:szCs w:val="16"/>
+                <w:lang w:val="en-US"/>
+              </w:rPr>
+              <w:t>StatefulWidget</w:t>
+            </w:r>
+            <w:proofErr w:type="spellEnd"/>
+            <w:r>
+              <w:rPr>
+                <w:rFonts w:asciiTheme="majorHAnsi" w:eastAsia="Arial" w:hAnsiTheme="majorHAnsi" w:cstheme="majorHAnsi"/>
+                <w:sz w:val="16"/>
+                <w:szCs w:val="16"/>
+                <w:lang w:val="en-US"/>
+              </w:rPr>
+              <w:t>, Card(), Center</w:t>
             </w:r>
             <w:r>
               <w:rPr>
@@ -3043,6 +3392,7 @@
               </w:rPr>
               <w:t xml:space="preserve"> escriba “FICHA | #”; modifique los datos de la lista con los nombres de los aprendices de la Ficha. </w:t>
             </w:r>
+            <w:proofErr w:type="spellStart"/>
             <w:r>
               <w:rPr>
                 <w:rFonts w:asciiTheme="majorHAnsi" w:eastAsia="Arial" w:hAnsiTheme="majorHAnsi" w:cstheme="majorHAnsi"/>
@@ -3052,6 +3402,7 @@
               </w:rPr>
               <w:t>ListView.builder</w:t>
             </w:r>
+            <w:proofErr w:type="spellEnd"/>
             <w:r>
               <w:rPr>
                 <w:rFonts w:asciiTheme="majorHAnsi" w:eastAsia="Arial" w:hAnsiTheme="majorHAnsi" w:cstheme="majorHAnsi"/>
@@ -3061,6 +3412,7 @@
               </w:rPr>
               <w:t xml:space="preserve">(), </w:t>
             </w:r>
+            <w:proofErr w:type="spellStart"/>
             <w:r>
               <w:rPr>
                 <w:rFonts w:asciiTheme="majorHAnsi" w:eastAsia="Arial" w:hAnsiTheme="majorHAnsi" w:cstheme="majorHAnsi"/>
@@ -3068,8 +3420,9 @@
                 <w:szCs w:val="16"/>
                 <w:lang w:val="es-419"/>
               </w:rPr>
-              <w:t>List&lt;String&gt;</w:t>
-            </w:r>
+              <w:t>List</w:t>
+            </w:r>
+            <w:proofErr w:type="spellEnd"/>
             <w:r>
               <w:rPr>
                 <w:rFonts w:asciiTheme="majorHAnsi" w:eastAsia="Arial" w:hAnsiTheme="majorHAnsi" w:cstheme="majorHAnsi"/>
@@ -3077,8 +3430,38 @@
                 <w:szCs w:val="16"/>
                 <w:lang w:val="es-419"/>
               </w:rPr>
+              <w:t>&lt;</w:t>
+            </w:r>
+            <w:proofErr w:type="spellStart"/>
+            <w:r>
+              <w:rPr>
+                <w:rFonts w:asciiTheme="majorHAnsi" w:eastAsia="Arial" w:hAnsiTheme="majorHAnsi" w:cstheme="majorHAnsi"/>
+                <w:sz w:val="16"/>
+                <w:szCs w:val="16"/>
+                <w:lang w:val="es-419"/>
+              </w:rPr>
+              <w:t>String</w:t>
+            </w:r>
+            <w:proofErr w:type="spellEnd"/>
+            <w:r>
+              <w:rPr>
+                <w:rFonts w:asciiTheme="majorHAnsi" w:eastAsia="Arial" w:hAnsiTheme="majorHAnsi" w:cstheme="majorHAnsi"/>
+                <w:sz w:val="16"/>
+                <w:szCs w:val="16"/>
+                <w:lang w:val="es-419"/>
+              </w:rPr>
+              <w:t>&gt;</w:t>
+            </w:r>
+            <w:r>
+              <w:rPr>
+                <w:rFonts w:asciiTheme="majorHAnsi" w:eastAsia="Arial" w:hAnsiTheme="majorHAnsi" w:cstheme="majorHAnsi"/>
+                <w:sz w:val="16"/>
+                <w:szCs w:val="16"/>
+                <w:lang w:val="es-419"/>
+              </w:rPr>
               <w:t xml:space="preserve"> </w:t>
             </w:r>
+            <w:proofErr w:type="spellStart"/>
             <w:r>
               <w:rPr>
                 <w:rFonts w:asciiTheme="majorHAnsi" w:eastAsia="Arial" w:hAnsiTheme="majorHAnsi" w:cstheme="majorHAnsi"/>
@@ -3086,7 +3469,17 @@
                 <w:szCs w:val="16"/>
                 <w:lang w:val="es-419"/>
               </w:rPr>
-              <w:t>sitiosTuristicos=</w:t>
+              <w:t>sitiosTuristicos</w:t>
+            </w:r>
+            <w:proofErr w:type="spellEnd"/>
+            <w:r>
+              <w:rPr>
+                <w:rFonts w:asciiTheme="majorHAnsi" w:eastAsia="Arial" w:hAnsiTheme="majorHAnsi" w:cstheme="majorHAnsi"/>
+                <w:sz w:val="16"/>
+                <w:szCs w:val="16"/>
+                <w:lang w:val="es-419"/>
+              </w:rPr>
+              <w:t>=</w:t>
             </w:r>
             <w:r>
               <w:rPr>
@@ -3415,6 +3808,7 @@
               </w:rPr>
               <w:t xml:space="preserve"> escriba “FICHA | #”; modifique los datos del mapa de la lista, con los datos personales de aprendices de la Ficha. </w:t>
             </w:r>
+            <w:proofErr w:type="spellStart"/>
             <w:r>
               <w:rPr>
                 <w:rFonts w:asciiTheme="majorHAnsi" w:eastAsia="Arial" w:hAnsiTheme="majorHAnsi" w:cstheme="majorHAnsi"/>
@@ -3422,7 +3816,97 @@
                 <w:szCs w:val="16"/>
                 <w:lang w:val="es-419"/>
               </w:rPr>
-              <w:t>List&lt;Map&lt;String, dynamic&gt;&gt; sitiosTuristicos = []</w:t>
+              <w:t>List</w:t>
+            </w:r>
+            <w:proofErr w:type="spellEnd"/>
+            <w:r>
+              <w:rPr>
+                <w:rFonts w:asciiTheme="majorHAnsi" w:eastAsia="Arial" w:hAnsiTheme="majorHAnsi" w:cstheme="majorHAnsi"/>
+                <w:sz w:val="16"/>
+                <w:szCs w:val="16"/>
+                <w:lang w:val="es-419"/>
+              </w:rPr>
+              <w:t>&lt;</w:t>
+            </w:r>
+            <w:proofErr w:type="spellStart"/>
+            <w:r>
+              <w:rPr>
+                <w:rFonts w:asciiTheme="majorHAnsi" w:eastAsia="Arial" w:hAnsiTheme="majorHAnsi" w:cstheme="majorHAnsi"/>
+                <w:sz w:val="16"/>
+                <w:szCs w:val="16"/>
+                <w:lang w:val="es-419"/>
+              </w:rPr>
+              <w:t>Map</w:t>
+            </w:r>
+            <w:proofErr w:type="spellEnd"/>
+            <w:r>
+              <w:rPr>
+                <w:rFonts w:asciiTheme="majorHAnsi" w:eastAsia="Arial" w:hAnsiTheme="majorHAnsi" w:cstheme="majorHAnsi"/>
+                <w:sz w:val="16"/>
+                <w:szCs w:val="16"/>
+                <w:lang w:val="es-419"/>
+              </w:rPr>
+              <w:t>&lt;</w:t>
+            </w:r>
+            <w:proofErr w:type="spellStart"/>
+            <w:r>
+              <w:rPr>
+                <w:rFonts w:asciiTheme="majorHAnsi" w:eastAsia="Arial" w:hAnsiTheme="majorHAnsi" w:cstheme="majorHAnsi"/>
+                <w:sz w:val="16"/>
+                <w:szCs w:val="16"/>
+                <w:lang w:val="es-419"/>
+              </w:rPr>
+              <w:t>String</w:t>
+            </w:r>
+            <w:proofErr w:type="spellEnd"/>
+            <w:r>
+              <w:rPr>
+                <w:rFonts w:asciiTheme="majorHAnsi" w:eastAsia="Arial" w:hAnsiTheme="majorHAnsi" w:cstheme="majorHAnsi"/>
+                <w:sz w:val="16"/>
+                <w:szCs w:val="16"/>
+                <w:lang w:val="es-419"/>
+              </w:rPr>
+              <w:t xml:space="preserve">, </w:t>
+            </w:r>
+            <w:proofErr w:type="spellStart"/>
+            <w:r>
+              <w:rPr>
+                <w:rFonts w:asciiTheme="majorHAnsi" w:eastAsia="Arial" w:hAnsiTheme="majorHAnsi" w:cstheme="majorHAnsi"/>
+                <w:sz w:val="16"/>
+                <w:szCs w:val="16"/>
+                <w:lang w:val="es-419"/>
+              </w:rPr>
+              <w:t>dynamic</w:t>
+            </w:r>
+            <w:proofErr w:type="spellEnd"/>
+            <w:r>
+              <w:rPr>
+                <w:rFonts w:asciiTheme="majorHAnsi" w:eastAsia="Arial" w:hAnsiTheme="majorHAnsi" w:cstheme="majorHAnsi"/>
+                <w:sz w:val="16"/>
+                <w:szCs w:val="16"/>
+                <w:lang w:val="es-419"/>
+              </w:rPr>
+              <w:t xml:space="preserve">&gt;&gt; </w:t>
+            </w:r>
+            <w:proofErr w:type="spellStart"/>
+            <w:r>
+              <w:rPr>
+                <w:rFonts w:asciiTheme="majorHAnsi" w:eastAsia="Arial" w:hAnsiTheme="majorHAnsi" w:cstheme="majorHAnsi"/>
+                <w:sz w:val="16"/>
+                <w:szCs w:val="16"/>
+                <w:lang w:val="es-419"/>
+              </w:rPr>
+              <w:t>sitiosTuristicos</w:t>
+            </w:r>
+            <w:proofErr w:type="spellEnd"/>
+            <w:r>
+              <w:rPr>
+                <w:rFonts w:asciiTheme="majorHAnsi" w:eastAsia="Arial" w:hAnsiTheme="majorHAnsi" w:cstheme="majorHAnsi"/>
+                <w:sz w:val="16"/>
+                <w:szCs w:val="16"/>
+                <w:lang w:val="es-419"/>
+              </w:rPr>
+              <w:t xml:space="preserve"> = []</w:t>
             </w:r>
             <w:r>
               <w:rPr>
@@ -3742,6 +4226,7 @@
               </w:rPr>
               <w:t xml:space="preserve"> escriba “FICHA | #”; modifique los datos del mapa de la lista, con los datos personales de aprendices de la Ficha (Agregue color y una foto). </w:t>
             </w:r>
+            <w:proofErr w:type="spellStart"/>
             <w:r>
               <w:rPr>
                 <w:rFonts w:asciiTheme="majorHAnsi" w:eastAsia="Arial" w:hAnsiTheme="majorHAnsi" w:cstheme="majorHAnsi"/>
@@ -3749,7 +4234,117 @@
                 <w:szCs w:val="16"/>
                 <w:lang w:val="en-US"/>
               </w:rPr>
-              <w:t>CircleAvatar(), NetworkImage(), onTap: () {}, showModalBottomSheet(),  List&lt;Map&lt;String, dynamic&gt;&gt; sitiosTuristicos = [Colors, foto].</w:t>
+              <w:t>CircleAvatar</w:t>
+            </w:r>
+            <w:proofErr w:type="spellEnd"/>
+            <w:r>
+              <w:rPr>
+                <w:rFonts w:asciiTheme="majorHAnsi" w:eastAsia="Arial" w:hAnsiTheme="majorHAnsi" w:cstheme="majorHAnsi"/>
+                <w:sz w:val="16"/>
+                <w:szCs w:val="16"/>
+                <w:lang w:val="en-US"/>
+              </w:rPr>
+              <w:t xml:space="preserve">(), </w:t>
+            </w:r>
+            <w:proofErr w:type="spellStart"/>
+            <w:r>
+              <w:rPr>
+                <w:rFonts w:asciiTheme="majorHAnsi" w:eastAsia="Arial" w:hAnsiTheme="majorHAnsi" w:cstheme="majorHAnsi"/>
+                <w:sz w:val="16"/>
+                <w:szCs w:val="16"/>
+                <w:lang w:val="en-US"/>
+              </w:rPr>
+              <w:t>NetworkImage</w:t>
+            </w:r>
+            <w:proofErr w:type="spellEnd"/>
+            <w:r>
+              <w:rPr>
+                <w:rFonts w:asciiTheme="majorHAnsi" w:eastAsia="Arial" w:hAnsiTheme="majorHAnsi" w:cstheme="majorHAnsi"/>
+                <w:sz w:val="16"/>
+                <w:szCs w:val="16"/>
+                <w:lang w:val="en-US"/>
+              </w:rPr>
+              <w:t xml:space="preserve">(), </w:t>
+            </w:r>
+            <w:proofErr w:type="spellStart"/>
+            <w:r>
+              <w:rPr>
+                <w:rFonts w:asciiTheme="majorHAnsi" w:eastAsia="Arial" w:hAnsiTheme="majorHAnsi" w:cstheme="majorHAnsi"/>
+                <w:sz w:val="16"/>
+                <w:szCs w:val="16"/>
+                <w:lang w:val="en-US"/>
+              </w:rPr>
+              <w:t>onTap</w:t>
+            </w:r>
+            <w:proofErr w:type="spellEnd"/>
+            <w:r>
+              <w:rPr>
+                <w:rFonts w:asciiTheme="majorHAnsi" w:eastAsia="Arial" w:hAnsiTheme="majorHAnsi" w:cstheme="majorHAnsi"/>
+                <w:sz w:val="16"/>
+                <w:szCs w:val="16"/>
+                <w:lang w:val="en-US"/>
+              </w:rPr>
+              <w:t xml:space="preserve">: () {}, </w:t>
+            </w:r>
+            <w:proofErr w:type="spellStart"/>
+            <w:r>
+              <w:rPr>
+                <w:rFonts w:asciiTheme="majorHAnsi" w:eastAsia="Arial" w:hAnsiTheme="majorHAnsi" w:cstheme="majorHAnsi"/>
+                <w:sz w:val="16"/>
+                <w:szCs w:val="16"/>
+                <w:lang w:val="en-US"/>
+              </w:rPr>
+              <w:t>showModalBottomSheet</w:t>
+            </w:r>
+            <w:proofErr w:type="spellEnd"/>
+            <w:r>
+              <w:rPr>
+                <w:rFonts w:asciiTheme="majorHAnsi" w:eastAsia="Arial" w:hAnsiTheme="majorHAnsi" w:cstheme="majorHAnsi"/>
+                <w:sz w:val="16"/>
+                <w:szCs w:val="16"/>
+                <w:lang w:val="en-US"/>
+              </w:rPr>
+              <w:t xml:space="preserve">(),  List&lt;Map&lt;String, dynamic&gt;&gt; </w:t>
+            </w:r>
+            <w:proofErr w:type="spellStart"/>
+            <w:r>
+              <w:rPr>
+                <w:rFonts w:asciiTheme="majorHAnsi" w:eastAsia="Arial" w:hAnsiTheme="majorHAnsi" w:cstheme="majorHAnsi"/>
+                <w:sz w:val="16"/>
+                <w:szCs w:val="16"/>
+                <w:lang w:val="en-US"/>
+              </w:rPr>
+              <w:t>sitiosTuristicos</w:t>
+            </w:r>
+            <w:proofErr w:type="spellEnd"/>
+            <w:r>
+              <w:rPr>
+                <w:rFonts w:asciiTheme="majorHAnsi" w:eastAsia="Arial" w:hAnsiTheme="majorHAnsi" w:cstheme="majorHAnsi"/>
+                <w:sz w:val="16"/>
+                <w:szCs w:val="16"/>
+                <w:lang w:val="en-US"/>
+              </w:rPr>
+              <w:t xml:space="preserve"> = [Colors, </w:t>
+            </w:r>
+            <w:proofErr w:type="spellStart"/>
+            <w:r>
+              <w:rPr>
+                <w:rFonts w:asciiTheme="majorHAnsi" w:eastAsia="Arial" w:hAnsiTheme="majorHAnsi" w:cstheme="majorHAnsi"/>
+                <w:sz w:val="16"/>
+                <w:szCs w:val="16"/>
+                <w:lang w:val="en-US"/>
+              </w:rPr>
+              <w:t>foto</w:t>
+            </w:r>
+            <w:proofErr w:type="spellEnd"/>
+            <w:r>
+              <w:rPr>
+                <w:rFonts w:asciiTheme="majorHAnsi" w:eastAsia="Arial" w:hAnsiTheme="majorHAnsi" w:cstheme="majorHAnsi"/>
+                <w:sz w:val="16"/>
+                <w:szCs w:val="16"/>
+                <w:lang w:val="en-US"/>
+              </w:rPr>
+              <w:t>].</w:t>
             </w:r>
           </w:p>
         </w:tc>
@@ -4109,6 +4704,8 @@
               </w:rPr>
               <w:t xml:space="preserve"> escriba “FICHA | #”; modifique los datos del mapa de la lista y el formulario modal, con los datos personales de aprendices de la Ficha. </w:t>
             </w:r>
+            <w:proofErr w:type="spellStart"/>
+            <w:proofErr w:type="gramStart"/>
             <w:r>
               <w:rPr>
                 <w:rFonts w:asciiTheme="majorHAnsi" w:eastAsia="Arial" w:hAnsiTheme="majorHAnsi" w:cstheme="majorHAnsi"/>
@@ -4116,8 +4713,9 @@
                 <w:szCs w:val="16"/>
                 <w:lang w:val="es-419"/>
               </w:rPr>
-              <w:t>FloatingActionButton(</w:t>
-            </w:r>
+              <w:t>FloatingActionButton</w:t>
+            </w:r>
+            <w:proofErr w:type="spellEnd"/>
             <w:r>
               <w:rPr>
                 <w:rFonts w:asciiTheme="majorHAnsi" w:eastAsia="Arial" w:hAnsiTheme="majorHAnsi" w:cstheme="majorHAnsi"/>
@@ -4125,8 +4723,19 @@
                 <w:szCs w:val="16"/>
                 <w:lang w:val="es-419"/>
               </w:rPr>
+              <w:t>(</w:t>
+            </w:r>
+            <w:proofErr w:type="gramEnd"/>
+            <w:r>
+              <w:rPr>
+                <w:rFonts w:asciiTheme="majorHAnsi" w:eastAsia="Arial" w:hAnsiTheme="majorHAnsi" w:cstheme="majorHAnsi"/>
+                <w:sz w:val="16"/>
+                <w:szCs w:val="16"/>
+                <w:lang w:val="es-419"/>
+              </w:rPr>
               <w:t xml:space="preserve">), </w:t>
             </w:r>
+            <w:proofErr w:type="spellStart"/>
             <w:r>
               <w:rPr>
                 <w:rFonts w:asciiTheme="majorHAnsi" w:eastAsia="Arial" w:hAnsiTheme="majorHAnsi" w:cstheme="majorHAnsi"/>
@@ -4134,8 +4743,9 @@
                 <w:szCs w:val="16"/>
                 <w:lang w:val="es-419"/>
               </w:rPr>
-              <w:t>TextFormField(</w:t>
-            </w:r>
+              <w:t>TextFormField</w:t>
+            </w:r>
+            <w:proofErr w:type="spellEnd"/>
             <w:r>
               <w:rPr>
                 <w:rFonts w:asciiTheme="majorHAnsi" w:eastAsia="Arial" w:hAnsiTheme="majorHAnsi" w:cstheme="majorHAnsi"/>
@@ -4143,8 +4753,18 @@
                 <w:szCs w:val="16"/>
                 <w:lang w:val="es-419"/>
               </w:rPr>
+              <w:t>(</w:t>
+            </w:r>
+            <w:r>
+              <w:rPr>
+                <w:rFonts w:asciiTheme="majorHAnsi" w:eastAsia="Arial" w:hAnsiTheme="majorHAnsi" w:cstheme="majorHAnsi"/>
+                <w:sz w:val="16"/>
+                <w:szCs w:val="16"/>
+                <w:lang w:val="es-419"/>
+              </w:rPr>
               <w:t xml:space="preserve">), </w:t>
             </w:r>
+            <w:proofErr w:type="spellStart"/>
             <w:r>
               <w:rPr>
                 <w:rFonts w:asciiTheme="majorHAnsi" w:eastAsia="Arial" w:hAnsiTheme="majorHAnsi" w:cstheme="majorHAnsi"/>
@@ -4152,7 +4772,17 @@
                 <w:szCs w:val="16"/>
                 <w:lang w:val="es-419"/>
               </w:rPr>
-              <w:t>TextEditingController()</w:t>
+              <w:t>TextEditingController</w:t>
+            </w:r>
+            <w:proofErr w:type="spellEnd"/>
+            <w:r>
+              <w:rPr>
+                <w:rFonts w:asciiTheme="majorHAnsi" w:eastAsia="Arial" w:hAnsiTheme="majorHAnsi" w:cstheme="majorHAnsi"/>
+                <w:sz w:val="16"/>
+                <w:szCs w:val="16"/>
+                <w:lang w:val="es-419"/>
+              </w:rPr>
+              <w:t>()</w:t>
             </w:r>
             <w:r>
               <w:rPr>
@@ -4521,7 +5151,27 @@
                 <w:szCs w:val="16"/>
                 <w:lang w:val="es-419"/>
               </w:rPr>
-              <w:t xml:space="preserve">Consulte a través de APIs el sitio externo: </w:t>
+              <w:t xml:space="preserve">Consulte a través de </w:t>
+            </w:r>
+            <w:proofErr w:type="spellStart"/>
+            <w:r>
+              <w:rPr>
+                <w:rFonts w:asciiTheme="majorHAnsi" w:eastAsia="Arial" w:hAnsiTheme="majorHAnsi" w:cstheme="majorHAnsi"/>
+                <w:sz w:val="16"/>
+                <w:szCs w:val="16"/>
+                <w:lang w:val="es-419"/>
+              </w:rPr>
+              <w:t>APIs</w:t>
+            </w:r>
+            <w:proofErr w:type="spellEnd"/>
+            <w:r>
+              <w:rPr>
+                <w:rFonts w:asciiTheme="majorHAnsi" w:eastAsia="Arial" w:hAnsiTheme="majorHAnsi" w:cstheme="majorHAnsi"/>
+                <w:sz w:val="16"/>
+                <w:szCs w:val="16"/>
+                <w:lang w:val="es-419"/>
+              </w:rPr>
+              <w:t xml:space="preserve"> el sitio externo: </w:t>
             </w:r>
             <w:hyperlink r:id="rId19" w:history="1">
               <w:r>
@@ -4532,7 +5182,27 @@
                   <w:szCs w:val="16"/>
                   <w:lang w:val="es-419"/>
                 </w:rPr>
-                <w:t>https://jsonplaceholder.typicode.com/</w:t>
+                <w:t>https://jsonplac</w:t>
+              </w:r>
+              <w:r>
+                <w:rPr>
+                  <w:rStyle w:val="Hipervnculo"/>
+                  <w:rFonts w:asciiTheme="majorHAnsi" w:eastAsia="Arial" w:hAnsiTheme="majorHAnsi" w:cstheme="majorHAnsi"/>
+                  <w:sz w:val="16"/>
+                  <w:szCs w:val="16"/>
+                  <w:lang w:val="es-419"/>
+                </w:rPr>
+                <w:t>e</w:t>
+              </w:r>
+              <w:r>
+                <w:rPr>
+                  <w:rStyle w:val="Hipervnculo"/>
+                  <w:rFonts w:asciiTheme="majorHAnsi" w:eastAsia="Arial" w:hAnsiTheme="majorHAnsi" w:cstheme="majorHAnsi"/>
+                  <w:sz w:val="16"/>
+                  <w:szCs w:val="16"/>
+                  <w:lang w:val="es-419"/>
+                </w:rPr>
+                <w:t>holder.typicode.com/</w:t>
               </w:r>
             </w:hyperlink>
             <w:r>
@@ -4542,7 +5212,47 @@
                 <w:szCs w:val="16"/>
                 <w:lang w:val="es-419"/>
               </w:rPr>
-              <w:t xml:space="preserve"> y, muestre la información de post, comments, albums y potos; como lo muestran las imágenes (Agregue estilos personales)</w:t>
+              <w:t xml:space="preserve"> y, muestre la información de post, </w:t>
+            </w:r>
+            <w:proofErr w:type="spellStart"/>
+            <w:r>
+              <w:rPr>
+                <w:rFonts w:asciiTheme="majorHAnsi" w:eastAsia="Arial" w:hAnsiTheme="majorHAnsi" w:cstheme="majorHAnsi"/>
+                <w:sz w:val="16"/>
+                <w:szCs w:val="16"/>
+                <w:lang w:val="es-419"/>
+              </w:rPr>
+              <w:t>comments</w:t>
+            </w:r>
+            <w:proofErr w:type="spellEnd"/>
+            <w:r>
+              <w:rPr>
+                <w:rFonts w:asciiTheme="majorHAnsi" w:eastAsia="Arial" w:hAnsiTheme="majorHAnsi" w:cstheme="majorHAnsi"/>
+                <w:sz w:val="16"/>
+                <w:szCs w:val="16"/>
+                <w:lang w:val="es-419"/>
+              </w:rPr>
+              <w:t xml:space="preserve">, </w:t>
+            </w:r>
+            <w:proofErr w:type="spellStart"/>
+            <w:r>
+              <w:rPr>
+                <w:rFonts w:asciiTheme="majorHAnsi" w:eastAsia="Arial" w:hAnsiTheme="majorHAnsi" w:cstheme="majorHAnsi"/>
+                <w:sz w:val="16"/>
+                <w:szCs w:val="16"/>
+                <w:lang w:val="es-419"/>
+              </w:rPr>
+              <w:t>albums</w:t>
+            </w:r>
+            <w:proofErr w:type="spellEnd"/>
+            <w:r>
+              <w:rPr>
+                <w:rFonts w:asciiTheme="majorHAnsi" w:eastAsia="Arial" w:hAnsiTheme="majorHAnsi" w:cstheme="majorHAnsi"/>
+                <w:sz w:val="16"/>
+                <w:szCs w:val="16"/>
+                <w:lang w:val="es-419"/>
+              </w:rPr>
+              <w:t xml:space="preserve"> y potos; como lo muestran las imágenes (Agregue estilos personales)</w:t>
             </w:r>
             <w:r>
               <w:rPr>
@@ -5472,7 +6182,21 @@
         <w:rPr>
           <w:rFonts w:asciiTheme="majorHAnsi" w:eastAsia="Arial" w:hAnsiTheme="majorHAnsi" w:cstheme="majorHAnsi"/>
         </w:rPr>
-        <w:t>Guarde la solución en la carpeta de evidencias de su portafolio en los formatos .docx y .pdf.</w:t>
+        <w:t>Guarde la solución en la carpeta de evidencias de su portafolio en los formatos .docx y .</w:t>
+      </w:r>
+      <w:proofErr w:type="spellStart"/>
+      <w:r>
+        <w:rPr>
+          <w:rFonts w:asciiTheme="majorHAnsi" w:eastAsia="Arial" w:hAnsiTheme="majorHAnsi" w:cstheme="majorHAnsi"/>
+        </w:rPr>
+        <w:t>pdf</w:t>
+      </w:r>
+      <w:proofErr w:type="spellEnd"/>
+      <w:r>
+        <w:rPr>
+          <w:rFonts w:asciiTheme="majorHAnsi" w:eastAsia="Arial" w:hAnsiTheme="majorHAnsi" w:cstheme="majorHAnsi"/>
+        </w:rPr>
+        <w:t>.</w:t>
       </w:r>
     </w:p>
     <w:p>
@@ -5492,7 +6216,21 @@
         <w:rPr>
           <w:rFonts w:asciiTheme="majorHAnsi" w:eastAsia="Arial" w:hAnsiTheme="majorHAnsi" w:cstheme="majorHAnsi"/>
         </w:rPr>
-        <w:t>Guarde la solución en su sistema control de versionamiento.</w:t>
+        <w:t xml:space="preserve">Guarde la solución en su sistema control de </w:t>
+      </w:r>
+      <w:proofErr w:type="spellStart"/>
+      <w:r>
+        <w:rPr>
+          <w:rFonts w:asciiTheme="majorHAnsi" w:eastAsia="Arial" w:hAnsiTheme="majorHAnsi" w:cstheme="majorHAnsi"/>
+        </w:rPr>
+        <w:t>versionamiento</w:t>
+      </w:r>
+      <w:proofErr w:type="spellEnd"/>
+      <w:r>
+        <w:rPr>
+          <w:rFonts w:asciiTheme="majorHAnsi" w:eastAsia="Arial" w:hAnsiTheme="majorHAnsi" w:cstheme="majorHAnsi"/>
+        </w:rPr>
+        <w:t>.</w:t>
       </w:r>
     </w:p>
     <w:p>
@@ -5981,7 +6719,21 @@
       <w:rPr>
         <w:color w:val="000000"/>
       </w:rPr>
-      <w:t>[Escriba texto][Escriba texto][Escriba texto]</w:t>
+      <w:t>[Escriba texto</w:t>
+    </w:r>
+    <w:proofErr w:type="gramStart"/>
+    <w:r>
+      <w:rPr>
+        <w:color w:val="000000"/>
+      </w:rPr>
+      <w:t>][</w:t>
+    </w:r>
+    <w:proofErr w:type="gramEnd"/>
+    <w:r>
+      <w:rPr>
+        <w:color w:val="000000"/>
+      </w:rPr>
+      <w:t>Escriba texto][Escriba texto]</w:t>
     </w:r>
   </w:p>
 </w:ftr>
@@ -6109,7 +6861,7 @@
         </mc:Choice>
         <mc:Fallback>
           <w:pict>
-            <v:rect id="Rectángulo 1" o:spid="_x0000_s1026" style="position:absolute;margin-left:381.2pt;margin-top:24.75pt;width:73.75pt;height:27.75pt;z-index:251660288;visibility:visible;mso-wrap-style:square;mso-wrap-distance-left:9pt;mso-wrap-distance-top:0;mso-wrap-distance-right:9pt;mso-wrap-distance-bottom:0;mso-position-horizontal:absolute;mso-position-horizontal-relative:text;mso-position-vertical:absolute;mso-position-vertical-relative:text;v-text-anchor:top" o:gfxdata="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" filled="f" stroked="f">
+            <v:rect w14:anchorId="5EBDC78E" id="Rectángulo 1" o:spid="_x0000_s1026" style="position:absolute;margin-left:381.2pt;margin-top:24.75pt;width:73.75pt;height:27.75pt;z-index:251660288;visibility:visible;mso-wrap-style:square;mso-wrap-distance-left:9pt;mso-wrap-distance-top:0;mso-wrap-distance-right:9pt;mso-wrap-distance-bottom:0;mso-position-horizontal:absolute;mso-position-horizontal-relative:text;mso-position-vertical:absolute;mso-position-vertical-relative:text;v-text-anchor:top" o:gfxdata="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" filled="f" stroked="f">
               <v:textbox inset="2.53958mm,2.53958mm,2.53958mm,2.53958mm">
                 <w:txbxContent>
                   <w:p>
@@ -6201,7 +6953,21 @@
       <w:rPr>
         <w:color w:val="000000"/>
       </w:rPr>
-      <w:t>[Escriba texto][Escriba texto][Escriba texto]</w:t>
+      <w:t>[Escriba texto</w:t>
+    </w:r>
+    <w:proofErr w:type="gramStart"/>
+    <w:r>
+      <w:rPr>
+        <w:color w:val="000000"/>
+      </w:rPr>
+      <w:t>][</w:t>
+    </w:r>
+    <w:proofErr w:type="gramEnd"/>
+    <w:r>
+      <w:rPr>
+        <w:color w:val="000000"/>
+      </w:rPr>
+      <w:t>Escriba texto][Escriba texto]</w:t>
     </w:r>
   </w:p>
   <w:p>
@@ -7636,6 +8402,18 @@
       <w:shd w:val="clear" w:color="auto" w:fill="E1DFDD"/>
     </w:rPr>
   </w:style>
+  <w:style w:type="character" w:styleId="Hipervnculovisitado">
+    <w:name w:val="FollowedHyperlink"/>
+    <w:basedOn w:val="Fuentedeprrafopredeter"/>
+    <w:uiPriority w:val="99"/>
+    <w:semiHidden/>
+    <w:unhideWhenUsed/>
+    <w:rsid w:val="009223F0"/>
+    <w:rPr>
+      <w:color w:val="800080" w:themeColor="followedHyperlink"/>
+      <w:u w:val="single"/>
+    </w:rPr>
+  </w:style>
 </w:styles>
 </file>
 

</xml_diff>

<commit_message>
Solución Taller02_flutter, hasta Pto 5
</commit_message>
<xml_diff>
--- a/taller02_flutter/Taller02_flutter.docx
+++ b/taller02_flutter/Taller02_flutter.docx
@@ -2385,6 +2385,7 @@
                 <w:rFonts w:asciiTheme="majorHAnsi" w:eastAsia="Arial" w:hAnsiTheme="majorHAnsi" w:cstheme="majorHAnsi"/>
                 <w:sz w:val="16"/>
                 <w:szCs w:val="16"/>
+                <w:u w:val="single"/>
                 <w:lang w:val="es-419"/>
               </w:rPr>
             </w:pPr>
@@ -2859,17 +2860,48 @@
                 <w:color w:val="262626"/>
                 <w:sz w:val="20"/>
                 <w:szCs w:val="20"/>
-              </w:rPr>
-            </w:pPr>
-            <w:r>
-              <w:rPr>
-                <w:rFonts w:asciiTheme="majorHAnsi" w:eastAsia="Arial" w:hAnsiTheme="majorHAnsi" w:cstheme="majorHAnsi"/>
-                <w:i/>
-                <w:iCs/>
-                <w:sz w:val="20"/>
-                <w:szCs w:val="20"/>
-              </w:rPr>
-              <w:t>“Imagen del resultado del ejercicio”</w:t>
+                <w:u w:val="single"/>
+              </w:rPr>
+            </w:pPr>
+            <w:r>
+              <w:rPr>
+                <w:noProof/>
+              </w:rPr>
+              <w:drawing>
+                <wp:inline distT="0" distB="0" distL="0" distR="0" wp14:anchorId="20A4969A" wp14:editId="0D741AA1">
+                  <wp:extent cx="1296000" cy="2767740"/>
+                  <wp:effectExtent l="0" t="0" r="0" b="0"/>
+                  <wp:docPr id="74282502" name="Imagen 1"/>
+                  <wp:cNvGraphicFramePr>
+                    <a:graphicFrameLocks xmlns:a="http://schemas.openxmlformats.org/drawingml/2006/main" noChangeAspect="1"/>
+                  </wp:cNvGraphicFramePr>
+                  <a:graphic xmlns:a="http://schemas.openxmlformats.org/drawingml/2006/main">
+                    <a:graphicData uri="http://schemas.openxmlformats.org/drawingml/2006/picture">
+                      <pic:pic xmlns:pic="http://schemas.openxmlformats.org/drawingml/2006/picture">
+                        <pic:nvPicPr>
+                          <pic:cNvPr id="74282502" name=""/>
+                          <pic:cNvPicPr/>
+                        </pic:nvPicPr>
+                        <pic:blipFill>
+                          <a:blip r:embed="rId12"/>
+                          <a:stretch>
+                            <a:fillRect/>
+                          </a:stretch>
+                        </pic:blipFill>
+                        <pic:spPr>
+                          <a:xfrm>
+                            <a:off x="0" y="0"/>
+                            <a:ext cx="1296000" cy="2767740"/>
+                          </a:xfrm>
+                          <a:prstGeom prst="rect">
+                            <a:avLst/>
+                          </a:prstGeom>
+                        </pic:spPr>
+                      </pic:pic>
+                    </a:graphicData>
+                  </a:graphic>
+                </wp:inline>
+              </w:drawing>
             </w:r>
           </w:p>
         </w:tc>
@@ -3213,7 +3245,7 @@
                           <pic:cNvPicPr/>
                         </pic:nvPicPr>
                         <pic:blipFill>
-                          <a:blip r:embed="rId12"/>
+                          <a:blip r:embed="rId13"/>
                           <a:stretch>
                             <a:fillRect/>
                           </a:stretch>
@@ -3630,7 +3662,7 @@
                           <pic:cNvPicPr/>
                         </pic:nvPicPr>
                         <pic:blipFill>
-                          <a:blip r:embed="rId13"/>
+                          <a:blip r:embed="rId14"/>
                           <a:stretch>
                             <a:fillRect/>
                           </a:stretch>
@@ -4049,7 +4081,7 @@
                           <pic:cNvPicPr/>
                         </pic:nvPicPr>
                         <pic:blipFill>
-                          <a:blip r:embed="rId14"/>
+                          <a:blip r:embed="rId15"/>
                           <a:stretch>
                             <a:fillRect/>
                           </a:stretch>
@@ -4480,7 +4512,7 @@
                           <pic:cNvPicPr/>
                         </pic:nvPicPr>
                         <pic:blipFill>
-                          <a:blip r:embed="rId15"/>
+                          <a:blip r:embed="rId16"/>
                           <a:stretch>
                             <a:fillRect/>
                           </a:stretch>
@@ -4526,7 +4558,7 @@
                           <pic:cNvPicPr/>
                         </pic:nvPicPr>
                         <pic:blipFill>
-                          <a:blip r:embed="rId16"/>
+                          <a:blip r:embed="rId17"/>
                           <a:stretch>
                             <a:fillRect/>
                           </a:stretch>
@@ -4938,7 +4970,7 @@
                           <pic:cNvPicPr/>
                         </pic:nvPicPr>
                         <pic:blipFill>
-                          <a:blip r:embed="rId17"/>
+                          <a:blip r:embed="rId18"/>
                           <a:stretch>
                             <a:fillRect/>
                           </a:stretch>
@@ -4985,7 +5017,7 @@
                           <pic:cNvPicPr/>
                         </pic:nvPicPr>
                         <pic:blipFill>
-                          <a:blip r:embed="rId18"/>
+                          <a:blip r:embed="rId19"/>
                           <a:stretch>
                             <a:fillRect/>
                           </a:stretch>
@@ -5173,7 +5205,7 @@
               </w:rPr>
               <w:t xml:space="preserve"> el sitio externo: </w:t>
             </w:r>
-            <w:hyperlink r:id="rId19" w:history="1">
+            <w:hyperlink r:id="rId20" w:history="1">
               <w:r>
                 <w:rPr>
                   <w:rStyle w:val="Hipervnculo"/>
@@ -5182,27 +5214,7 @@
                   <w:szCs w:val="16"/>
                   <w:lang w:val="es-419"/>
                 </w:rPr>
-                <w:t>https://jsonplac</w:t>
-              </w:r>
-              <w:r>
-                <w:rPr>
-                  <w:rStyle w:val="Hipervnculo"/>
-                  <w:rFonts w:asciiTheme="majorHAnsi" w:eastAsia="Arial" w:hAnsiTheme="majorHAnsi" w:cstheme="majorHAnsi"/>
-                  <w:sz w:val="16"/>
-                  <w:szCs w:val="16"/>
-                  <w:lang w:val="es-419"/>
-                </w:rPr>
-                <w:t>e</w:t>
-              </w:r>
-              <w:r>
-                <w:rPr>
-                  <w:rStyle w:val="Hipervnculo"/>
-                  <w:rFonts w:asciiTheme="majorHAnsi" w:eastAsia="Arial" w:hAnsiTheme="majorHAnsi" w:cstheme="majorHAnsi"/>
-                  <w:sz w:val="16"/>
-                  <w:szCs w:val="16"/>
-                  <w:lang w:val="es-419"/>
-                </w:rPr>
-                <w:t>holder.typicode.com/</w:t>
+                <w:t>https://jsonplaceholder.typicode.com/</w:t>
               </w:r>
             </w:hyperlink>
             <w:r>
@@ -5407,7 +5419,7 @@
                           <pic:cNvPicPr/>
                         </pic:nvPicPr>
                         <pic:blipFill>
-                          <a:blip r:embed="rId20"/>
+                          <a:blip r:embed="rId21"/>
                           <a:stretch>
                             <a:fillRect/>
                           </a:stretch>
@@ -5454,7 +5466,7 @@
                           <pic:cNvPicPr/>
                         </pic:nvPicPr>
                         <pic:blipFill>
-                          <a:blip r:embed="rId21"/>
+                          <a:blip r:embed="rId22"/>
                           <a:stretch>
                             <a:fillRect/>
                           </a:stretch>
@@ -6658,10 +6670,10 @@
       </w:pPr>
     </w:p>
     <w:sectPr>
-      <w:headerReference w:type="even" r:id="rId22"/>
-      <w:headerReference w:type="default" r:id="rId23"/>
-      <w:footerReference w:type="even" r:id="rId24"/>
-      <w:footerReference w:type="default" r:id="rId25"/>
+      <w:headerReference w:type="even" r:id="rId23"/>
+      <w:headerReference w:type="default" r:id="rId24"/>
+      <w:footerReference w:type="even" r:id="rId25"/>
+      <w:footerReference w:type="default" r:id="rId26"/>
       <w:pgSz w:w="12240" w:h="15840"/>
       <w:pgMar w:top="1440" w:right="1440" w:bottom="1440" w:left="1440" w:header="708" w:footer="708" w:gutter="0"/>
       <w:pgNumType w:start="1"/>

</xml_diff>

<commit_message>
Solución Taller02_flutter, hasta Pto 6
</commit_message>
<xml_diff>
--- a/taller02_flutter/Taller02_flutter.docx
+++ b/taller02_flutter/Taller02_flutter.docx
@@ -105,17 +105,8 @@
                 <w:rFonts w:asciiTheme="majorHAnsi" w:eastAsia="Arial" w:hAnsiTheme="majorHAnsi" w:cstheme="majorHAnsi"/>
                 <w:color w:val="262626"/>
               </w:rPr>
-              <w:t xml:space="preserve">Pepito </w:t>
-            </w:r>
-            <w:proofErr w:type="spellStart"/>
-            <w:r>
-              <w:rPr>
-                <w:rFonts w:asciiTheme="majorHAnsi" w:eastAsia="Arial" w:hAnsiTheme="majorHAnsi" w:cstheme="majorHAnsi"/>
-                <w:color w:val="262626"/>
-              </w:rPr>
-              <w:t>Perez</w:t>
-            </w:r>
-            <w:proofErr w:type="spellEnd"/>
+              <w:t>Pepito Perez</w:t>
+            </w:r>
           </w:p>
         </w:tc>
       </w:tr>
@@ -146,7 +137,6 @@
                 <w:color w:val="274E13"/>
               </w:rPr>
             </w:pPr>
-            <w:proofErr w:type="spellStart"/>
             <w:r>
               <w:rPr>
                 <w:rFonts w:asciiTheme="majorHAnsi" w:eastAsia="Arial" w:hAnsiTheme="majorHAnsi" w:cstheme="majorHAnsi"/>
@@ -155,7 +145,6 @@
               </w:rPr>
               <w:t>Ficha_Grupo</w:t>
             </w:r>
-            <w:proofErr w:type="spellEnd"/>
           </w:p>
         </w:tc>
         <w:tc>
@@ -381,21 +370,7 @@
         <w:rPr>
           <w:rFonts w:asciiTheme="majorHAnsi" w:eastAsia="Arial" w:hAnsiTheme="majorHAnsi" w:cstheme="majorHAnsi"/>
         </w:rPr>
-        <w:t xml:space="preserve">Framework </w:t>
-      </w:r>
-      <w:proofErr w:type="spellStart"/>
-      <w:r>
-        <w:rPr>
-          <w:rFonts w:asciiTheme="majorHAnsi" w:eastAsia="Arial" w:hAnsiTheme="majorHAnsi" w:cstheme="majorHAnsi"/>
-        </w:rPr>
-        <w:t>Flutter</w:t>
-      </w:r>
-      <w:proofErr w:type="spellEnd"/>
-      <w:r>
-        <w:rPr>
-          <w:rFonts w:asciiTheme="majorHAnsi" w:eastAsia="Arial" w:hAnsiTheme="majorHAnsi" w:cstheme="majorHAnsi"/>
-        </w:rPr>
-        <w:t xml:space="preserve"> (</w:t>
+        <w:t>Framework Flutter (</w:t>
       </w:r>
       <w:r>
         <w:rPr>
@@ -870,7 +845,6 @@
               </w:rPr>
               <w:t>En lugar de “</w:t>
             </w:r>
-            <w:proofErr w:type="spellStart"/>
             <w:r>
               <w:rPr>
                 <w:rFonts w:asciiTheme="majorHAnsi" w:eastAsia="Arial" w:hAnsiTheme="majorHAnsi" w:cstheme="majorHAnsi"/>
@@ -879,7 +853,6 @@
               </w:rPr>
               <w:t>ProfeAlbeiro</w:t>
             </w:r>
-            <w:proofErr w:type="spellEnd"/>
             <w:r>
               <w:rPr>
                 <w:rFonts w:asciiTheme="majorHAnsi" w:eastAsia="Arial" w:hAnsiTheme="majorHAnsi" w:cstheme="majorHAnsi"/>
@@ -920,7 +893,6 @@
               </w:rPr>
               <w:t xml:space="preserve"> </w:t>
             </w:r>
-            <w:proofErr w:type="spellStart"/>
             <w:r>
               <w:rPr>
                 <w:rFonts w:asciiTheme="majorHAnsi" w:eastAsia="Arial" w:hAnsiTheme="majorHAnsi" w:cstheme="majorHAnsi"/>
@@ -930,7 +902,6 @@
               </w:rPr>
               <w:t>RunApp</w:t>
             </w:r>
-            <w:proofErr w:type="spellEnd"/>
             <w:r>
               <w:rPr>
                 <w:rFonts w:asciiTheme="majorHAnsi" w:eastAsia="Arial" w:hAnsiTheme="majorHAnsi" w:cstheme="majorHAnsi"/>
@@ -947,9 +918,17 @@
                 <w:szCs w:val="16"/>
                 <w:lang w:val="en-US"/>
               </w:rPr>
+              <w:t>, StatelessWidget</w:t>
+            </w:r>
+            <w:r>
+              <w:rPr>
+                <w:rFonts w:asciiTheme="majorHAnsi" w:eastAsia="Arial" w:hAnsiTheme="majorHAnsi" w:cstheme="majorHAnsi"/>
+                <w:sz w:val="16"/>
+                <w:szCs w:val="16"/>
+                <w:lang w:val="en-US"/>
+              </w:rPr>
               <w:t xml:space="preserve">, </w:t>
             </w:r>
-            <w:proofErr w:type="spellStart"/>
             <w:r>
               <w:rPr>
                 <w:rFonts w:asciiTheme="majorHAnsi" w:eastAsia="Arial" w:hAnsiTheme="majorHAnsi" w:cstheme="majorHAnsi"/>
@@ -957,29 +936,8 @@
                 <w:szCs w:val="16"/>
                 <w:lang w:val="en-US"/>
               </w:rPr>
-              <w:t>StatelessWidget</w:t>
-            </w:r>
-            <w:proofErr w:type="spellEnd"/>
-            <w:r>
-              <w:rPr>
-                <w:rFonts w:asciiTheme="majorHAnsi" w:eastAsia="Arial" w:hAnsiTheme="majorHAnsi" w:cstheme="majorHAnsi"/>
-                <w:sz w:val="16"/>
-                <w:szCs w:val="16"/>
-                <w:lang w:val="en-US"/>
-              </w:rPr>
-              <w:t xml:space="preserve">, </w:t>
-            </w:r>
-            <w:proofErr w:type="spellStart"/>
-            <w:r>
-              <w:rPr>
-                <w:rFonts w:asciiTheme="majorHAnsi" w:eastAsia="Arial" w:hAnsiTheme="majorHAnsi" w:cstheme="majorHAnsi"/>
-                <w:sz w:val="16"/>
-                <w:szCs w:val="16"/>
-                <w:lang w:val="en-US"/>
-              </w:rPr>
               <w:t>MaterialApp</w:t>
             </w:r>
-            <w:proofErr w:type="spellEnd"/>
             <w:r>
               <w:rPr>
                 <w:rFonts w:asciiTheme="majorHAnsi" w:eastAsia="Arial" w:hAnsiTheme="majorHAnsi" w:cstheme="majorHAnsi"/>
@@ -1299,18 +1257,8 @@
                 <w:sz w:val="16"/>
                 <w:szCs w:val="16"/>
               </w:rPr>
-              <w:t xml:space="preserve">Instructor </w:t>
-            </w:r>
-            <w:proofErr w:type="spellStart"/>
-            <w:r>
-              <w:rPr>
-                <w:rFonts w:asciiTheme="majorHAnsi" w:eastAsia="Arial" w:hAnsiTheme="majorHAnsi" w:cstheme="majorHAnsi"/>
-                <w:sz w:val="16"/>
-                <w:szCs w:val="16"/>
-              </w:rPr>
-              <w:t>ProfeAlbeiro</w:t>
-            </w:r>
-            <w:proofErr w:type="spellEnd"/>
+              <w:t>Instructor ProfeAlbeiro</w:t>
+            </w:r>
             <w:r>
               <w:rPr>
                 <w:rFonts w:asciiTheme="majorHAnsi" w:eastAsia="Arial" w:hAnsiTheme="majorHAnsi" w:cstheme="majorHAnsi"/>
@@ -1445,7 +1393,6 @@
               </w:rPr>
               <w:t xml:space="preserve"> </w:t>
             </w:r>
-            <w:proofErr w:type="spellStart"/>
             <w:r>
               <w:rPr>
                 <w:rFonts w:asciiTheme="majorHAnsi" w:eastAsia="Arial" w:hAnsiTheme="majorHAnsi" w:cstheme="majorHAnsi"/>
@@ -1453,17 +1400,7 @@
                 <w:szCs w:val="16"/>
                 <w:lang w:val="en-US"/>
               </w:rPr>
-              <w:t>ElevatedButton</w:t>
-            </w:r>
-            <w:proofErr w:type="spellEnd"/>
-            <w:r>
-              <w:rPr>
-                <w:rFonts w:asciiTheme="majorHAnsi" w:eastAsia="Arial" w:hAnsiTheme="majorHAnsi" w:cstheme="majorHAnsi"/>
-                <w:sz w:val="16"/>
-                <w:szCs w:val="16"/>
-                <w:lang w:val="en-US"/>
-              </w:rPr>
-              <w:t>(</w:t>
+              <w:t>ElevatedButton(</w:t>
             </w:r>
             <w:r>
               <w:rPr>
@@ -1846,18 +1783,8 @@
                 <w:sz w:val="16"/>
                 <w:szCs w:val="16"/>
               </w:rPr>
-              <w:t xml:space="preserve">Instructor </w:t>
-            </w:r>
-            <w:proofErr w:type="spellStart"/>
-            <w:r>
-              <w:rPr>
-                <w:rFonts w:asciiTheme="majorHAnsi" w:eastAsia="Arial" w:hAnsiTheme="majorHAnsi" w:cstheme="majorHAnsi"/>
-                <w:sz w:val="16"/>
-                <w:szCs w:val="16"/>
-              </w:rPr>
-              <w:t>ProfeAlbeiro</w:t>
-            </w:r>
-            <w:proofErr w:type="spellEnd"/>
+              <w:t>Instructor ProfeAlbeiro</w:t>
+            </w:r>
             <w:r>
               <w:rPr>
                 <w:rFonts w:asciiTheme="majorHAnsi" w:eastAsia="Arial" w:hAnsiTheme="majorHAnsi" w:cstheme="majorHAnsi"/>
@@ -1970,7 +1897,6 @@
               </w:rPr>
               <w:t xml:space="preserve"> </w:t>
             </w:r>
-            <w:proofErr w:type="gramStart"/>
             <w:r>
               <w:rPr>
                 <w:rFonts w:asciiTheme="majorHAnsi" w:eastAsia="Arial" w:hAnsiTheme="majorHAnsi" w:cstheme="majorHAnsi"/>
@@ -1989,8 +1915,6 @@
               </w:rPr>
               <w:t>(</w:t>
             </w:r>
-            <w:proofErr w:type="spellStart"/>
-            <w:proofErr w:type="gramEnd"/>
             <w:r>
               <w:rPr>
                 <w:rFonts w:asciiTheme="majorHAnsi" w:eastAsia="Arial" w:hAnsiTheme="majorHAnsi" w:cstheme="majorHAnsi"/>
@@ -2000,7 +1924,6 @@
               </w:rPr>
               <w:t>appBar</w:t>
             </w:r>
-            <w:proofErr w:type="spellEnd"/>
             <w:r>
               <w:rPr>
                 <w:rFonts w:asciiTheme="majorHAnsi" w:eastAsia="Arial" w:hAnsiTheme="majorHAnsi" w:cstheme="majorHAnsi"/>
@@ -2008,9 +1931,8 @@
                 <w:szCs w:val="16"/>
                 <w:lang w:val="en-US"/>
               </w:rPr>
-              <w:t xml:space="preserve">: </w:t>
-            </w:r>
-            <w:proofErr w:type="spellStart"/>
+              <w:t>: AppBar()</w:t>
+            </w:r>
             <w:r>
               <w:rPr>
                 <w:rFonts w:asciiTheme="majorHAnsi" w:eastAsia="Arial" w:hAnsiTheme="majorHAnsi" w:cstheme="majorHAnsi"/>
@@ -2018,9 +1940,8 @@
                 <w:szCs w:val="16"/>
                 <w:lang w:val="en-US"/>
               </w:rPr>
-              <w:t>AppBar</w:t>
-            </w:r>
-            <w:proofErr w:type="spellEnd"/>
+              <w:t xml:space="preserve">, </w:t>
+            </w:r>
             <w:r>
               <w:rPr>
                 <w:rFonts w:asciiTheme="majorHAnsi" w:eastAsia="Arial" w:hAnsiTheme="majorHAnsi" w:cstheme="majorHAnsi"/>
@@ -2028,7 +1949,7 @@
                 <w:szCs w:val="16"/>
                 <w:lang w:val="en-US"/>
               </w:rPr>
-              <w:t>()</w:t>
+              <w:t>body</w:t>
             </w:r>
             <w:r>
               <w:rPr>
@@ -2037,6 +1958,15 @@
                 <w:szCs w:val="16"/>
                 <w:lang w:val="en-US"/>
               </w:rPr>
+              <w:t>)</w:t>
+            </w:r>
+            <w:r>
+              <w:rPr>
+                <w:rFonts w:asciiTheme="majorHAnsi" w:eastAsia="Arial" w:hAnsiTheme="majorHAnsi" w:cstheme="majorHAnsi"/>
+                <w:sz w:val="16"/>
+                <w:szCs w:val="16"/>
+                <w:lang w:val="en-US"/>
+              </w:rPr>
               <w:t xml:space="preserve">, </w:t>
             </w:r>
             <w:r>
@@ -2046,37 +1976,8 @@
                 <w:szCs w:val="16"/>
                 <w:lang w:val="en-US"/>
               </w:rPr>
-              <w:t>body</w:t>
-            </w:r>
-            <w:r>
-              <w:rPr>
-                <w:rFonts w:asciiTheme="majorHAnsi" w:eastAsia="Arial" w:hAnsiTheme="majorHAnsi" w:cstheme="majorHAnsi"/>
-                <w:sz w:val="16"/>
-                <w:szCs w:val="16"/>
-                <w:lang w:val="en-US"/>
-              </w:rPr>
-              <w:t>)</w:t>
-            </w:r>
-            <w:r>
-              <w:rPr>
-                <w:rFonts w:asciiTheme="majorHAnsi" w:eastAsia="Arial" w:hAnsiTheme="majorHAnsi" w:cstheme="majorHAnsi"/>
-                <w:sz w:val="16"/>
-                <w:szCs w:val="16"/>
-                <w:lang w:val="en-US"/>
-              </w:rPr>
-              <w:t xml:space="preserve">, </w:t>
-            </w:r>
-            <w:proofErr w:type="spellStart"/>
-            <w:r>
-              <w:rPr>
-                <w:rFonts w:asciiTheme="majorHAnsi" w:eastAsia="Arial" w:hAnsiTheme="majorHAnsi" w:cstheme="majorHAnsi"/>
-                <w:sz w:val="16"/>
-                <w:szCs w:val="16"/>
-                <w:lang w:val="en-US"/>
-              </w:rPr>
               <w:t>backgroundColor</w:t>
             </w:r>
-            <w:proofErr w:type="spellEnd"/>
             <w:r>
               <w:rPr>
                 <w:rFonts w:asciiTheme="majorHAnsi" w:eastAsia="Arial" w:hAnsiTheme="majorHAnsi" w:cstheme="majorHAnsi"/>
@@ -2501,25 +2402,14 @@
               </w:rPr>
               <w:t xml:space="preserve">. </w:t>
             </w:r>
-            <w:proofErr w:type="spellStart"/>
-            <w:r>
-              <w:rPr>
-                <w:rFonts w:asciiTheme="majorHAnsi" w:eastAsia="Arial" w:hAnsiTheme="majorHAnsi" w:cstheme="majorHAnsi"/>
-                <w:sz w:val="16"/>
-                <w:szCs w:val="16"/>
-              </w:rPr>
-              <w:t>MaterialApp</w:t>
-            </w:r>
-            <w:proofErr w:type="spellEnd"/>
-            <w:r>
-              <w:rPr>
-                <w:rFonts w:asciiTheme="majorHAnsi" w:eastAsia="Arial" w:hAnsiTheme="majorHAnsi" w:cstheme="majorHAnsi"/>
-                <w:sz w:val="16"/>
-                <w:szCs w:val="16"/>
-              </w:rPr>
-              <w:t>(</w:t>
-            </w:r>
-            <w:proofErr w:type="spellStart"/>
+            <w:r>
+              <w:rPr>
+                <w:rFonts w:asciiTheme="majorHAnsi" w:eastAsia="Arial" w:hAnsiTheme="majorHAnsi" w:cstheme="majorHAnsi"/>
+                <w:sz w:val="16"/>
+                <w:szCs w:val="16"/>
+              </w:rPr>
+              <w:t>MaterialApp(</w:t>
+            </w:r>
             <w:r>
               <w:rPr>
                 <w:rFonts w:asciiTheme="majorHAnsi" w:eastAsia="Arial" w:hAnsiTheme="majorHAnsi" w:cstheme="majorHAnsi"/>
@@ -2529,7 +2419,6 @@
               </w:rPr>
               <w:t>debugShowCheckedModeBanner</w:t>
             </w:r>
-            <w:proofErr w:type="spellEnd"/>
             <w:r>
               <w:rPr>
                 <w:rFonts w:asciiTheme="majorHAnsi" w:eastAsia="Arial" w:hAnsiTheme="majorHAnsi" w:cstheme="majorHAnsi"/>
@@ -2538,8 +2427,6 @@
               </w:rPr>
               <w:t xml:space="preserve">), </w:t>
             </w:r>
-            <w:proofErr w:type="spellStart"/>
-            <w:proofErr w:type="gramStart"/>
             <w:r>
               <w:rPr>
                 <w:rFonts w:asciiTheme="majorHAnsi" w:eastAsia="Arial" w:hAnsiTheme="majorHAnsi" w:cstheme="majorHAnsi"/>
@@ -2547,9 +2434,8 @@
                 <w:szCs w:val="16"/>
                 <w:lang w:val="es-419"/>
               </w:rPr>
-              <w:t>AppBar</w:t>
-            </w:r>
-            <w:proofErr w:type="spellEnd"/>
+              <w:t>AppBar()</w:t>
+            </w:r>
             <w:r>
               <w:rPr>
                 <w:rFonts w:asciiTheme="majorHAnsi" w:eastAsia="Arial" w:hAnsiTheme="majorHAnsi" w:cstheme="majorHAnsi"/>
@@ -2557,9 +2443,8 @@
                 <w:szCs w:val="16"/>
                 <w:lang w:val="es-419"/>
               </w:rPr>
-              <w:t>(</w:t>
-            </w:r>
-            <w:proofErr w:type="gramEnd"/>
+              <w:t>,</w:t>
+            </w:r>
             <w:r>
               <w:rPr>
                 <w:rFonts w:asciiTheme="majorHAnsi" w:eastAsia="Arial" w:hAnsiTheme="majorHAnsi" w:cstheme="majorHAnsi"/>
@@ -2567,7 +2452,7 @@
                 <w:szCs w:val="16"/>
                 <w:lang w:val="es-419"/>
               </w:rPr>
-              <w:t>)</w:t>
+              <w:t xml:space="preserve"> foregroundColor</w:t>
             </w:r>
             <w:r>
               <w:rPr>
@@ -2576,7 +2461,7 @@
                 <w:szCs w:val="16"/>
                 <w:lang w:val="es-419"/>
               </w:rPr>
-              <w:t>,</w:t>
+              <w:t xml:space="preserve">, </w:t>
             </w:r>
             <w:r>
               <w:rPr>
@@ -2585,9 +2470,8 @@
                 <w:szCs w:val="16"/>
                 <w:lang w:val="es-419"/>
               </w:rPr>
-              <w:t xml:space="preserve"> </w:t>
-            </w:r>
-            <w:proofErr w:type="spellStart"/>
+              <w:t xml:space="preserve">Padding(), </w:t>
+            </w:r>
             <w:r>
               <w:rPr>
                 <w:rFonts w:asciiTheme="majorHAnsi" w:eastAsia="Arial" w:hAnsiTheme="majorHAnsi" w:cstheme="majorHAnsi"/>
@@ -2595,97 +2479,7 @@
                 <w:szCs w:val="16"/>
                 <w:lang w:val="es-419"/>
               </w:rPr>
-              <w:t>foregroundColor</w:t>
-            </w:r>
-            <w:proofErr w:type="spellEnd"/>
-            <w:r>
-              <w:rPr>
-                <w:rFonts w:asciiTheme="majorHAnsi" w:eastAsia="Arial" w:hAnsiTheme="majorHAnsi" w:cstheme="majorHAnsi"/>
-                <w:sz w:val="16"/>
-                <w:szCs w:val="16"/>
-                <w:lang w:val="es-419"/>
-              </w:rPr>
-              <w:t xml:space="preserve">, </w:t>
-            </w:r>
-            <w:proofErr w:type="spellStart"/>
-            <w:r>
-              <w:rPr>
-                <w:rFonts w:asciiTheme="majorHAnsi" w:eastAsia="Arial" w:hAnsiTheme="majorHAnsi" w:cstheme="majorHAnsi"/>
-                <w:sz w:val="16"/>
-                <w:szCs w:val="16"/>
-                <w:lang w:val="es-419"/>
-              </w:rPr>
-              <w:t>Padding</w:t>
-            </w:r>
-            <w:proofErr w:type="spellEnd"/>
-            <w:r>
-              <w:rPr>
-                <w:rFonts w:asciiTheme="majorHAnsi" w:eastAsia="Arial" w:hAnsiTheme="majorHAnsi" w:cstheme="majorHAnsi"/>
-                <w:sz w:val="16"/>
-                <w:szCs w:val="16"/>
-                <w:lang w:val="es-419"/>
-              </w:rPr>
-              <w:t xml:space="preserve">(), </w:t>
-            </w:r>
-            <w:proofErr w:type="spellStart"/>
-            <w:r>
-              <w:rPr>
-                <w:rFonts w:asciiTheme="majorHAnsi" w:eastAsia="Arial" w:hAnsiTheme="majorHAnsi" w:cstheme="majorHAnsi"/>
-                <w:sz w:val="16"/>
-                <w:szCs w:val="16"/>
-                <w:lang w:val="es-419"/>
-              </w:rPr>
-              <w:t>Image</w:t>
-            </w:r>
-            <w:proofErr w:type="spellEnd"/>
-            <w:r>
-              <w:rPr>
-                <w:rFonts w:asciiTheme="majorHAnsi" w:eastAsia="Arial" w:hAnsiTheme="majorHAnsi" w:cstheme="majorHAnsi"/>
-                <w:sz w:val="16"/>
-                <w:szCs w:val="16"/>
-                <w:lang w:val="es-419"/>
-              </w:rPr>
-              <w:t xml:space="preserve">(), </w:t>
-            </w:r>
-            <w:proofErr w:type="spellStart"/>
-            <w:r>
-              <w:rPr>
-                <w:rFonts w:asciiTheme="majorHAnsi" w:eastAsia="Arial" w:hAnsiTheme="majorHAnsi" w:cstheme="majorHAnsi"/>
-                <w:sz w:val="16"/>
-                <w:szCs w:val="16"/>
-                <w:lang w:val="es-419"/>
-              </w:rPr>
-              <w:t>ListTile</w:t>
-            </w:r>
-            <w:proofErr w:type="spellEnd"/>
-            <w:r>
-              <w:rPr>
-                <w:rFonts w:asciiTheme="majorHAnsi" w:eastAsia="Arial" w:hAnsiTheme="majorHAnsi" w:cstheme="majorHAnsi"/>
-                <w:sz w:val="16"/>
-                <w:szCs w:val="16"/>
-                <w:lang w:val="es-419"/>
-              </w:rPr>
-              <w:t xml:space="preserve">(), </w:t>
-            </w:r>
-            <w:proofErr w:type="spellStart"/>
-            <w:r>
-              <w:rPr>
-                <w:rFonts w:asciiTheme="majorHAnsi" w:eastAsia="Arial" w:hAnsiTheme="majorHAnsi" w:cstheme="majorHAnsi"/>
-                <w:sz w:val="16"/>
-                <w:szCs w:val="16"/>
-                <w:lang w:val="es-419"/>
-              </w:rPr>
-              <w:t>Divider</w:t>
-            </w:r>
-            <w:proofErr w:type="spellEnd"/>
-            <w:r>
-              <w:rPr>
-                <w:rFonts w:asciiTheme="majorHAnsi" w:eastAsia="Arial" w:hAnsiTheme="majorHAnsi" w:cstheme="majorHAnsi"/>
-                <w:sz w:val="16"/>
-                <w:szCs w:val="16"/>
-                <w:lang w:val="es-419"/>
-              </w:rPr>
-              <w:t>().</w:t>
+              <w:t>Image(), ListTile(), Divider().</w:t>
             </w:r>
           </w:p>
         </w:tc>
@@ -2865,43 +2659,13 @@
             </w:pPr>
             <w:r>
               <w:rPr>
-                <w:noProof/>
-              </w:rPr>
-              <w:drawing>
-                <wp:inline distT="0" distB="0" distL="0" distR="0" wp14:anchorId="20A4969A" wp14:editId="0D741AA1">
-                  <wp:extent cx="1296000" cy="2767740"/>
-                  <wp:effectExtent l="0" t="0" r="0" b="0"/>
-                  <wp:docPr id="74282502" name="Imagen 1"/>
-                  <wp:cNvGraphicFramePr>
-                    <a:graphicFrameLocks xmlns:a="http://schemas.openxmlformats.org/drawingml/2006/main" noChangeAspect="1"/>
-                  </wp:cNvGraphicFramePr>
-                  <a:graphic xmlns:a="http://schemas.openxmlformats.org/drawingml/2006/main">
-                    <a:graphicData uri="http://schemas.openxmlformats.org/drawingml/2006/picture">
-                      <pic:pic xmlns:pic="http://schemas.openxmlformats.org/drawingml/2006/picture">
-                        <pic:nvPicPr>
-                          <pic:cNvPr id="74282502" name=""/>
-                          <pic:cNvPicPr/>
-                        </pic:nvPicPr>
-                        <pic:blipFill>
-                          <a:blip r:embed="rId12"/>
-                          <a:stretch>
-                            <a:fillRect/>
-                          </a:stretch>
-                        </pic:blipFill>
-                        <pic:spPr>
-                          <a:xfrm>
-                            <a:off x="0" y="0"/>
-                            <a:ext cx="1296000" cy="2767740"/>
-                          </a:xfrm>
-                          <a:prstGeom prst="rect">
-                            <a:avLst/>
-                          </a:prstGeom>
-                        </pic:spPr>
-                      </pic:pic>
-                    </a:graphicData>
-                  </a:graphic>
-                </wp:inline>
-              </w:drawing>
+                <w:rFonts w:asciiTheme="majorHAnsi" w:eastAsia="Arial" w:hAnsiTheme="majorHAnsi" w:cstheme="majorHAnsi"/>
+                <w:i/>
+                <w:iCs/>
+                <w:sz w:val="20"/>
+                <w:szCs w:val="20"/>
+              </w:rPr>
+              <w:t>“Imagen del resultado del ejercicio”</w:t>
             </w:r>
           </w:p>
         </w:tc>
@@ -3033,7 +2797,6 @@
               </w:rPr>
               <w:t xml:space="preserve"> escriba “FICHA | #”. </w:t>
             </w:r>
-            <w:proofErr w:type="spellStart"/>
             <w:r>
               <w:rPr>
                 <w:rFonts w:asciiTheme="majorHAnsi" w:eastAsia="Arial" w:hAnsiTheme="majorHAnsi" w:cstheme="majorHAnsi"/>
@@ -3041,57 +2804,7 @@
                 <w:szCs w:val="16"/>
                 <w:lang w:val="en-US"/>
               </w:rPr>
-              <w:t>MaterialApp</w:t>
-            </w:r>
-            <w:proofErr w:type="spellEnd"/>
-            <w:r>
-              <w:rPr>
-                <w:rFonts w:asciiTheme="majorHAnsi" w:eastAsia="Arial" w:hAnsiTheme="majorHAnsi" w:cstheme="majorHAnsi"/>
-                <w:sz w:val="16"/>
-                <w:szCs w:val="16"/>
-                <w:lang w:val="en-US"/>
-              </w:rPr>
-              <w:t xml:space="preserve">(home: </w:t>
-            </w:r>
-            <w:proofErr w:type="spellStart"/>
-            <w:r>
-              <w:rPr>
-                <w:rFonts w:asciiTheme="majorHAnsi" w:eastAsia="Arial" w:hAnsiTheme="majorHAnsi" w:cstheme="majorHAnsi"/>
-                <w:sz w:val="16"/>
-                <w:szCs w:val="16"/>
-                <w:lang w:val="en-US"/>
-              </w:rPr>
-              <w:t>HomePrincipal</w:t>
-            </w:r>
-            <w:proofErr w:type="spellEnd"/>
-            <w:r>
-              <w:rPr>
-                <w:rFonts w:asciiTheme="majorHAnsi" w:eastAsia="Arial" w:hAnsiTheme="majorHAnsi" w:cstheme="majorHAnsi"/>
-                <w:sz w:val="16"/>
-                <w:szCs w:val="16"/>
-                <w:lang w:val="en-US"/>
-              </w:rPr>
-              <w:t xml:space="preserve">()), </w:t>
-            </w:r>
-            <w:proofErr w:type="spellStart"/>
-            <w:r>
-              <w:rPr>
-                <w:rFonts w:asciiTheme="majorHAnsi" w:eastAsia="Arial" w:hAnsiTheme="majorHAnsi" w:cstheme="majorHAnsi"/>
-                <w:sz w:val="16"/>
-                <w:szCs w:val="16"/>
-                <w:lang w:val="en-US"/>
-              </w:rPr>
-              <w:t>StatefulWidget</w:t>
-            </w:r>
-            <w:proofErr w:type="spellEnd"/>
-            <w:r>
-              <w:rPr>
-                <w:rFonts w:asciiTheme="majorHAnsi" w:eastAsia="Arial" w:hAnsiTheme="majorHAnsi" w:cstheme="majorHAnsi"/>
-                <w:sz w:val="16"/>
-                <w:szCs w:val="16"/>
-                <w:lang w:val="en-US"/>
-              </w:rPr>
-              <w:t>, Card(), Center</w:t>
+              <w:t>MaterialApp(home: HomePrincipal()), StatefulWidget, Card(), Center</w:t>
             </w:r>
             <w:r>
               <w:rPr>
@@ -3245,7 +2958,7 @@
                           <pic:cNvPicPr/>
                         </pic:nvPicPr>
                         <pic:blipFill>
-                          <a:blip r:embed="rId13"/>
+                          <a:blip r:embed="rId12"/>
                           <a:stretch>
                             <a:fillRect/>
                           </a:stretch>
@@ -3283,6 +2996,7 @@
                 <w:iCs/>
                 <w:sz w:val="20"/>
                 <w:szCs w:val="20"/>
+                <w:u w:val="single"/>
               </w:rPr>
             </w:pPr>
             <w:r>
@@ -3424,7 +3138,6 @@
               </w:rPr>
               <w:t xml:space="preserve"> escriba “FICHA | #”; modifique los datos de la lista con los nombres de los aprendices de la Ficha. </w:t>
             </w:r>
-            <w:proofErr w:type="spellStart"/>
             <w:r>
               <w:rPr>
                 <w:rFonts w:asciiTheme="majorHAnsi" w:eastAsia="Arial" w:hAnsiTheme="majorHAnsi" w:cstheme="majorHAnsi"/>
@@ -3434,7 +3147,6 @@
               </w:rPr>
               <w:t>ListView.builder</w:t>
             </w:r>
-            <w:proofErr w:type="spellEnd"/>
             <w:r>
               <w:rPr>
                 <w:rFonts w:asciiTheme="majorHAnsi" w:eastAsia="Arial" w:hAnsiTheme="majorHAnsi" w:cstheme="majorHAnsi"/>
@@ -3444,7 +3156,6 @@
               </w:rPr>
               <w:t xml:space="preserve">(), </w:t>
             </w:r>
-            <w:proofErr w:type="spellStart"/>
             <w:r>
               <w:rPr>
                 <w:rFonts w:asciiTheme="majorHAnsi" w:eastAsia="Arial" w:hAnsiTheme="majorHAnsi" w:cstheme="majorHAnsi"/>
@@ -3452,9 +3163,8 @@
                 <w:szCs w:val="16"/>
                 <w:lang w:val="es-419"/>
               </w:rPr>
-              <w:t>List</w:t>
-            </w:r>
-            <w:proofErr w:type="spellEnd"/>
+              <w:t>List&lt;String&gt;</w:t>
+            </w:r>
             <w:r>
               <w:rPr>
                 <w:rFonts w:asciiTheme="majorHAnsi" w:eastAsia="Arial" w:hAnsiTheme="majorHAnsi" w:cstheme="majorHAnsi"/>
@@ -3462,9 +3172,8 @@
                 <w:szCs w:val="16"/>
                 <w:lang w:val="es-419"/>
               </w:rPr>
-              <w:t>&lt;</w:t>
-            </w:r>
-            <w:proofErr w:type="spellStart"/>
+              <w:t xml:space="preserve"> </w:t>
+            </w:r>
             <w:r>
               <w:rPr>
                 <w:rFonts w:asciiTheme="majorHAnsi" w:eastAsia="Arial" w:hAnsiTheme="majorHAnsi" w:cstheme="majorHAnsi"/>
@@ -3472,46 +3181,7 @@
                 <w:szCs w:val="16"/>
                 <w:lang w:val="es-419"/>
               </w:rPr>
-              <w:t>String</w:t>
-            </w:r>
-            <w:proofErr w:type="spellEnd"/>
-            <w:r>
-              <w:rPr>
-                <w:rFonts w:asciiTheme="majorHAnsi" w:eastAsia="Arial" w:hAnsiTheme="majorHAnsi" w:cstheme="majorHAnsi"/>
-                <w:sz w:val="16"/>
-                <w:szCs w:val="16"/>
-                <w:lang w:val="es-419"/>
-              </w:rPr>
-              <w:t>&gt;</w:t>
-            </w:r>
-            <w:r>
-              <w:rPr>
-                <w:rFonts w:asciiTheme="majorHAnsi" w:eastAsia="Arial" w:hAnsiTheme="majorHAnsi" w:cstheme="majorHAnsi"/>
-                <w:sz w:val="16"/>
-                <w:szCs w:val="16"/>
-                <w:lang w:val="es-419"/>
-              </w:rPr>
-              <w:t xml:space="preserve"> </w:t>
-            </w:r>
-            <w:proofErr w:type="spellStart"/>
-            <w:r>
-              <w:rPr>
-                <w:rFonts w:asciiTheme="majorHAnsi" w:eastAsia="Arial" w:hAnsiTheme="majorHAnsi" w:cstheme="majorHAnsi"/>
-                <w:sz w:val="16"/>
-                <w:szCs w:val="16"/>
-                <w:lang w:val="es-419"/>
-              </w:rPr>
-              <w:t>sitiosTuristicos</w:t>
-            </w:r>
-            <w:proofErr w:type="spellEnd"/>
-            <w:r>
-              <w:rPr>
-                <w:rFonts w:asciiTheme="majorHAnsi" w:eastAsia="Arial" w:hAnsiTheme="majorHAnsi" w:cstheme="majorHAnsi"/>
-                <w:sz w:val="16"/>
-                <w:szCs w:val="16"/>
-                <w:lang w:val="es-419"/>
-              </w:rPr>
-              <w:t>=</w:t>
+              <w:t>sitiosTuristicos=</w:t>
             </w:r>
             <w:r>
               <w:rPr>
@@ -3662,7 +3332,7 @@
                           <pic:cNvPicPr/>
                         </pic:nvPicPr>
                         <pic:blipFill>
-                          <a:blip r:embed="rId14"/>
+                          <a:blip r:embed="rId13"/>
                           <a:stretch>
                             <a:fillRect/>
                           </a:stretch>
@@ -3840,7 +3510,6 @@
               </w:rPr>
               <w:t xml:space="preserve"> escriba “FICHA | #”; modifique los datos del mapa de la lista, con los datos personales de aprendices de la Ficha. </w:t>
             </w:r>
-            <w:proofErr w:type="spellStart"/>
             <w:r>
               <w:rPr>
                 <w:rFonts w:asciiTheme="majorHAnsi" w:eastAsia="Arial" w:hAnsiTheme="majorHAnsi" w:cstheme="majorHAnsi"/>
@@ -3848,97 +3517,7 @@
                 <w:szCs w:val="16"/>
                 <w:lang w:val="es-419"/>
               </w:rPr>
-              <w:t>List</w:t>
-            </w:r>
-            <w:proofErr w:type="spellEnd"/>
-            <w:r>
-              <w:rPr>
-                <w:rFonts w:asciiTheme="majorHAnsi" w:eastAsia="Arial" w:hAnsiTheme="majorHAnsi" w:cstheme="majorHAnsi"/>
-                <w:sz w:val="16"/>
-                <w:szCs w:val="16"/>
-                <w:lang w:val="es-419"/>
-              </w:rPr>
-              <w:t>&lt;</w:t>
-            </w:r>
-            <w:proofErr w:type="spellStart"/>
-            <w:r>
-              <w:rPr>
-                <w:rFonts w:asciiTheme="majorHAnsi" w:eastAsia="Arial" w:hAnsiTheme="majorHAnsi" w:cstheme="majorHAnsi"/>
-                <w:sz w:val="16"/>
-                <w:szCs w:val="16"/>
-                <w:lang w:val="es-419"/>
-              </w:rPr>
-              <w:t>Map</w:t>
-            </w:r>
-            <w:proofErr w:type="spellEnd"/>
-            <w:r>
-              <w:rPr>
-                <w:rFonts w:asciiTheme="majorHAnsi" w:eastAsia="Arial" w:hAnsiTheme="majorHAnsi" w:cstheme="majorHAnsi"/>
-                <w:sz w:val="16"/>
-                <w:szCs w:val="16"/>
-                <w:lang w:val="es-419"/>
-              </w:rPr>
-              <w:t>&lt;</w:t>
-            </w:r>
-            <w:proofErr w:type="spellStart"/>
-            <w:r>
-              <w:rPr>
-                <w:rFonts w:asciiTheme="majorHAnsi" w:eastAsia="Arial" w:hAnsiTheme="majorHAnsi" w:cstheme="majorHAnsi"/>
-                <w:sz w:val="16"/>
-                <w:szCs w:val="16"/>
-                <w:lang w:val="es-419"/>
-              </w:rPr>
-              <w:t>String</w:t>
-            </w:r>
-            <w:proofErr w:type="spellEnd"/>
-            <w:r>
-              <w:rPr>
-                <w:rFonts w:asciiTheme="majorHAnsi" w:eastAsia="Arial" w:hAnsiTheme="majorHAnsi" w:cstheme="majorHAnsi"/>
-                <w:sz w:val="16"/>
-                <w:szCs w:val="16"/>
-                <w:lang w:val="es-419"/>
-              </w:rPr>
-              <w:t xml:space="preserve">, </w:t>
-            </w:r>
-            <w:proofErr w:type="spellStart"/>
-            <w:r>
-              <w:rPr>
-                <w:rFonts w:asciiTheme="majorHAnsi" w:eastAsia="Arial" w:hAnsiTheme="majorHAnsi" w:cstheme="majorHAnsi"/>
-                <w:sz w:val="16"/>
-                <w:szCs w:val="16"/>
-                <w:lang w:val="es-419"/>
-              </w:rPr>
-              <w:t>dynamic</w:t>
-            </w:r>
-            <w:proofErr w:type="spellEnd"/>
-            <w:r>
-              <w:rPr>
-                <w:rFonts w:asciiTheme="majorHAnsi" w:eastAsia="Arial" w:hAnsiTheme="majorHAnsi" w:cstheme="majorHAnsi"/>
-                <w:sz w:val="16"/>
-                <w:szCs w:val="16"/>
-                <w:lang w:val="es-419"/>
-              </w:rPr>
-              <w:t xml:space="preserve">&gt;&gt; </w:t>
-            </w:r>
-            <w:proofErr w:type="spellStart"/>
-            <w:r>
-              <w:rPr>
-                <w:rFonts w:asciiTheme="majorHAnsi" w:eastAsia="Arial" w:hAnsiTheme="majorHAnsi" w:cstheme="majorHAnsi"/>
-                <w:sz w:val="16"/>
-                <w:szCs w:val="16"/>
-                <w:lang w:val="es-419"/>
-              </w:rPr>
-              <w:t>sitiosTuristicos</w:t>
-            </w:r>
-            <w:proofErr w:type="spellEnd"/>
-            <w:r>
-              <w:rPr>
-                <w:rFonts w:asciiTheme="majorHAnsi" w:eastAsia="Arial" w:hAnsiTheme="majorHAnsi" w:cstheme="majorHAnsi"/>
-                <w:sz w:val="16"/>
-                <w:szCs w:val="16"/>
-                <w:lang w:val="es-419"/>
-              </w:rPr>
-              <w:t xml:space="preserve"> = []</w:t>
+              <w:t>List&lt;Map&lt;String, dynamic&gt;&gt; sitiosTuristicos = []</w:t>
             </w:r>
             <w:r>
               <w:rPr>
@@ -4081,7 +3660,7 @@
                           <pic:cNvPicPr/>
                         </pic:nvPicPr>
                         <pic:blipFill>
-                          <a:blip r:embed="rId15"/>
+                          <a:blip r:embed="rId14"/>
                           <a:stretch>
                             <a:fillRect/>
                           </a:stretch>
@@ -4258,7 +3837,6 @@
               </w:rPr>
               <w:t xml:space="preserve"> escriba “FICHA | #”; modifique los datos del mapa de la lista, con los datos personales de aprendices de la Ficha (Agregue color y una foto). </w:t>
             </w:r>
-            <w:proofErr w:type="spellStart"/>
             <w:r>
               <w:rPr>
                 <w:rFonts w:asciiTheme="majorHAnsi" w:eastAsia="Arial" w:hAnsiTheme="majorHAnsi" w:cstheme="majorHAnsi"/>
@@ -4266,117 +3844,7 @@
                 <w:szCs w:val="16"/>
                 <w:lang w:val="en-US"/>
               </w:rPr>
-              <w:t>CircleAvatar</w:t>
-            </w:r>
-            <w:proofErr w:type="spellEnd"/>
-            <w:r>
-              <w:rPr>
-                <w:rFonts w:asciiTheme="majorHAnsi" w:eastAsia="Arial" w:hAnsiTheme="majorHAnsi" w:cstheme="majorHAnsi"/>
-                <w:sz w:val="16"/>
-                <w:szCs w:val="16"/>
-                <w:lang w:val="en-US"/>
-              </w:rPr>
-              <w:t xml:space="preserve">(), </w:t>
-            </w:r>
-            <w:proofErr w:type="spellStart"/>
-            <w:r>
-              <w:rPr>
-                <w:rFonts w:asciiTheme="majorHAnsi" w:eastAsia="Arial" w:hAnsiTheme="majorHAnsi" w:cstheme="majorHAnsi"/>
-                <w:sz w:val="16"/>
-                <w:szCs w:val="16"/>
-                <w:lang w:val="en-US"/>
-              </w:rPr>
-              <w:t>NetworkImage</w:t>
-            </w:r>
-            <w:proofErr w:type="spellEnd"/>
-            <w:r>
-              <w:rPr>
-                <w:rFonts w:asciiTheme="majorHAnsi" w:eastAsia="Arial" w:hAnsiTheme="majorHAnsi" w:cstheme="majorHAnsi"/>
-                <w:sz w:val="16"/>
-                <w:szCs w:val="16"/>
-                <w:lang w:val="en-US"/>
-              </w:rPr>
-              <w:t xml:space="preserve">(), </w:t>
-            </w:r>
-            <w:proofErr w:type="spellStart"/>
-            <w:r>
-              <w:rPr>
-                <w:rFonts w:asciiTheme="majorHAnsi" w:eastAsia="Arial" w:hAnsiTheme="majorHAnsi" w:cstheme="majorHAnsi"/>
-                <w:sz w:val="16"/>
-                <w:szCs w:val="16"/>
-                <w:lang w:val="en-US"/>
-              </w:rPr>
-              <w:t>onTap</w:t>
-            </w:r>
-            <w:proofErr w:type="spellEnd"/>
-            <w:r>
-              <w:rPr>
-                <w:rFonts w:asciiTheme="majorHAnsi" w:eastAsia="Arial" w:hAnsiTheme="majorHAnsi" w:cstheme="majorHAnsi"/>
-                <w:sz w:val="16"/>
-                <w:szCs w:val="16"/>
-                <w:lang w:val="en-US"/>
-              </w:rPr>
-              <w:t xml:space="preserve">: () {}, </w:t>
-            </w:r>
-            <w:proofErr w:type="spellStart"/>
-            <w:r>
-              <w:rPr>
-                <w:rFonts w:asciiTheme="majorHAnsi" w:eastAsia="Arial" w:hAnsiTheme="majorHAnsi" w:cstheme="majorHAnsi"/>
-                <w:sz w:val="16"/>
-                <w:szCs w:val="16"/>
-                <w:lang w:val="en-US"/>
-              </w:rPr>
-              <w:t>showModalBottomSheet</w:t>
-            </w:r>
-            <w:proofErr w:type="spellEnd"/>
-            <w:r>
-              <w:rPr>
-                <w:rFonts w:asciiTheme="majorHAnsi" w:eastAsia="Arial" w:hAnsiTheme="majorHAnsi" w:cstheme="majorHAnsi"/>
-                <w:sz w:val="16"/>
-                <w:szCs w:val="16"/>
-                <w:lang w:val="en-US"/>
-              </w:rPr>
-              <w:t xml:space="preserve">(),  List&lt;Map&lt;String, dynamic&gt;&gt; </w:t>
-            </w:r>
-            <w:proofErr w:type="spellStart"/>
-            <w:r>
-              <w:rPr>
-                <w:rFonts w:asciiTheme="majorHAnsi" w:eastAsia="Arial" w:hAnsiTheme="majorHAnsi" w:cstheme="majorHAnsi"/>
-                <w:sz w:val="16"/>
-                <w:szCs w:val="16"/>
-                <w:lang w:val="en-US"/>
-              </w:rPr>
-              <w:t>sitiosTuristicos</w:t>
-            </w:r>
-            <w:proofErr w:type="spellEnd"/>
-            <w:r>
-              <w:rPr>
-                <w:rFonts w:asciiTheme="majorHAnsi" w:eastAsia="Arial" w:hAnsiTheme="majorHAnsi" w:cstheme="majorHAnsi"/>
-                <w:sz w:val="16"/>
-                <w:szCs w:val="16"/>
-                <w:lang w:val="en-US"/>
-              </w:rPr>
-              <w:t xml:space="preserve"> = [Colors, </w:t>
-            </w:r>
-            <w:proofErr w:type="spellStart"/>
-            <w:r>
-              <w:rPr>
-                <w:rFonts w:asciiTheme="majorHAnsi" w:eastAsia="Arial" w:hAnsiTheme="majorHAnsi" w:cstheme="majorHAnsi"/>
-                <w:sz w:val="16"/>
-                <w:szCs w:val="16"/>
-                <w:lang w:val="en-US"/>
-              </w:rPr>
-              <w:t>foto</w:t>
-            </w:r>
-            <w:proofErr w:type="spellEnd"/>
-            <w:r>
-              <w:rPr>
-                <w:rFonts w:asciiTheme="majorHAnsi" w:eastAsia="Arial" w:hAnsiTheme="majorHAnsi" w:cstheme="majorHAnsi"/>
-                <w:sz w:val="16"/>
-                <w:szCs w:val="16"/>
-                <w:lang w:val="en-US"/>
-              </w:rPr>
-              <w:t>].</w:t>
+              <w:t>CircleAvatar(), NetworkImage(), onTap: () {}, showModalBottomSheet(),  List&lt;Map&lt;String, dynamic&gt;&gt; sitiosTuristicos = [Colors, foto].</w:t>
             </w:r>
           </w:p>
         </w:tc>
@@ -4512,7 +3980,7 @@
                           <pic:cNvPicPr/>
                         </pic:nvPicPr>
                         <pic:blipFill>
-                          <a:blip r:embed="rId16"/>
+                          <a:blip r:embed="rId15"/>
                           <a:stretch>
                             <a:fillRect/>
                           </a:stretch>
@@ -4558,7 +4026,7 @@
                           <pic:cNvPicPr/>
                         </pic:nvPicPr>
                         <pic:blipFill>
-                          <a:blip r:embed="rId17"/>
+                          <a:blip r:embed="rId16"/>
                           <a:stretch>
                             <a:fillRect/>
                           </a:stretch>
@@ -4736,8 +4204,6 @@
               </w:rPr>
               <w:t xml:space="preserve"> escriba “FICHA | #”; modifique los datos del mapa de la lista y el formulario modal, con los datos personales de aprendices de la Ficha. </w:t>
             </w:r>
-            <w:proofErr w:type="spellStart"/>
-            <w:proofErr w:type="gramStart"/>
             <w:r>
               <w:rPr>
                 <w:rFonts w:asciiTheme="majorHAnsi" w:eastAsia="Arial" w:hAnsiTheme="majorHAnsi" w:cstheme="majorHAnsi"/>
@@ -4745,9 +4211,8 @@
                 <w:szCs w:val="16"/>
                 <w:lang w:val="es-419"/>
               </w:rPr>
-              <w:t>FloatingActionButton</w:t>
-            </w:r>
-            <w:proofErr w:type="spellEnd"/>
+              <w:t>FloatingActionButton(</w:t>
+            </w:r>
             <w:r>
               <w:rPr>
                 <w:rFonts w:asciiTheme="majorHAnsi" w:eastAsia="Arial" w:hAnsiTheme="majorHAnsi" w:cstheme="majorHAnsi"/>
@@ -4755,9 +4220,8 @@
                 <w:szCs w:val="16"/>
                 <w:lang w:val="es-419"/>
               </w:rPr>
-              <w:t>(</w:t>
-            </w:r>
-            <w:proofErr w:type="gramEnd"/>
+              <w:t xml:space="preserve">), </w:t>
+            </w:r>
             <w:r>
               <w:rPr>
                 <w:rFonts w:asciiTheme="majorHAnsi" w:eastAsia="Arial" w:hAnsiTheme="majorHAnsi" w:cstheme="majorHAnsi"/>
@@ -4765,9 +4229,17 @@
                 <w:szCs w:val="16"/>
                 <w:lang w:val="es-419"/>
               </w:rPr>
+              <w:t>TextFormField(</w:t>
+            </w:r>
+            <w:r>
+              <w:rPr>
+                <w:rFonts w:asciiTheme="majorHAnsi" w:eastAsia="Arial" w:hAnsiTheme="majorHAnsi" w:cstheme="majorHAnsi"/>
+                <w:sz w:val="16"/>
+                <w:szCs w:val="16"/>
+                <w:lang w:val="es-419"/>
+              </w:rPr>
               <w:t xml:space="preserve">), </w:t>
             </w:r>
-            <w:proofErr w:type="spellStart"/>
             <w:r>
               <w:rPr>
                 <w:rFonts w:asciiTheme="majorHAnsi" w:eastAsia="Arial" w:hAnsiTheme="majorHAnsi" w:cstheme="majorHAnsi"/>
@@ -4775,46 +4247,7 @@
                 <w:szCs w:val="16"/>
                 <w:lang w:val="es-419"/>
               </w:rPr>
-              <w:t>TextFormField</w:t>
-            </w:r>
-            <w:proofErr w:type="spellEnd"/>
-            <w:r>
-              <w:rPr>
-                <w:rFonts w:asciiTheme="majorHAnsi" w:eastAsia="Arial" w:hAnsiTheme="majorHAnsi" w:cstheme="majorHAnsi"/>
-                <w:sz w:val="16"/>
-                <w:szCs w:val="16"/>
-                <w:lang w:val="es-419"/>
-              </w:rPr>
-              <w:t>(</w:t>
-            </w:r>
-            <w:r>
-              <w:rPr>
-                <w:rFonts w:asciiTheme="majorHAnsi" w:eastAsia="Arial" w:hAnsiTheme="majorHAnsi" w:cstheme="majorHAnsi"/>
-                <w:sz w:val="16"/>
-                <w:szCs w:val="16"/>
-                <w:lang w:val="es-419"/>
-              </w:rPr>
-              <w:t xml:space="preserve">), </w:t>
-            </w:r>
-            <w:proofErr w:type="spellStart"/>
-            <w:r>
-              <w:rPr>
-                <w:rFonts w:asciiTheme="majorHAnsi" w:eastAsia="Arial" w:hAnsiTheme="majorHAnsi" w:cstheme="majorHAnsi"/>
-                <w:sz w:val="16"/>
-                <w:szCs w:val="16"/>
-                <w:lang w:val="es-419"/>
-              </w:rPr>
-              <w:t>TextEditingController</w:t>
-            </w:r>
-            <w:proofErr w:type="spellEnd"/>
-            <w:r>
-              <w:rPr>
-                <w:rFonts w:asciiTheme="majorHAnsi" w:eastAsia="Arial" w:hAnsiTheme="majorHAnsi" w:cstheme="majorHAnsi"/>
-                <w:sz w:val="16"/>
-                <w:szCs w:val="16"/>
-                <w:lang w:val="es-419"/>
-              </w:rPr>
-              <w:t>()</w:t>
+              <w:t>TextEditingController()</w:t>
             </w:r>
             <w:r>
               <w:rPr>
@@ -4970,7 +4403,7 @@
                           <pic:cNvPicPr/>
                         </pic:nvPicPr>
                         <pic:blipFill>
-                          <a:blip r:embed="rId18"/>
+                          <a:blip r:embed="rId17"/>
                           <a:stretch>
                             <a:fillRect/>
                           </a:stretch>
@@ -5017,7 +4450,7 @@
                           <pic:cNvPicPr/>
                         </pic:nvPicPr>
                         <pic:blipFill>
-                          <a:blip r:embed="rId19"/>
+                          <a:blip r:embed="rId18"/>
                           <a:stretch>
                             <a:fillRect/>
                           </a:stretch>
@@ -5183,29 +4616,9 @@
                 <w:szCs w:val="16"/>
                 <w:lang w:val="es-419"/>
               </w:rPr>
-              <w:t xml:space="preserve">Consulte a través de </w:t>
-            </w:r>
-            <w:proofErr w:type="spellStart"/>
-            <w:r>
-              <w:rPr>
-                <w:rFonts w:asciiTheme="majorHAnsi" w:eastAsia="Arial" w:hAnsiTheme="majorHAnsi" w:cstheme="majorHAnsi"/>
-                <w:sz w:val="16"/>
-                <w:szCs w:val="16"/>
-                <w:lang w:val="es-419"/>
-              </w:rPr>
-              <w:t>APIs</w:t>
-            </w:r>
-            <w:proofErr w:type="spellEnd"/>
-            <w:r>
-              <w:rPr>
-                <w:rFonts w:asciiTheme="majorHAnsi" w:eastAsia="Arial" w:hAnsiTheme="majorHAnsi" w:cstheme="majorHAnsi"/>
-                <w:sz w:val="16"/>
-                <w:szCs w:val="16"/>
-                <w:lang w:val="es-419"/>
-              </w:rPr>
-              <w:t xml:space="preserve"> el sitio externo: </w:t>
-            </w:r>
-            <w:hyperlink r:id="rId20" w:history="1">
+              <w:t xml:space="preserve">Consulte a través de APIs el sitio externo: </w:t>
+            </w:r>
+            <w:hyperlink r:id="rId19" w:history="1">
               <w:r>
                 <w:rPr>
                   <w:rStyle w:val="Hipervnculo"/>
@@ -5224,47 +4637,7 @@
                 <w:szCs w:val="16"/>
                 <w:lang w:val="es-419"/>
               </w:rPr>
-              <w:t xml:space="preserve"> y, muestre la información de post, </w:t>
-            </w:r>
-            <w:proofErr w:type="spellStart"/>
-            <w:r>
-              <w:rPr>
-                <w:rFonts w:asciiTheme="majorHAnsi" w:eastAsia="Arial" w:hAnsiTheme="majorHAnsi" w:cstheme="majorHAnsi"/>
-                <w:sz w:val="16"/>
-                <w:szCs w:val="16"/>
-                <w:lang w:val="es-419"/>
-              </w:rPr>
-              <w:t>comments</w:t>
-            </w:r>
-            <w:proofErr w:type="spellEnd"/>
-            <w:r>
-              <w:rPr>
-                <w:rFonts w:asciiTheme="majorHAnsi" w:eastAsia="Arial" w:hAnsiTheme="majorHAnsi" w:cstheme="majorHAnsi"/>
-                <w:sz w:val="16"/>
-                <w:szCs w:val="16"/>
-                <w:lang w:val="es-419"/>
-              </w:rPr>
-              <w:t xml:space="preserve">, </w:t>
-            </w:r>
-            <w:proofErr w:type="spellStart"/>
-            <w:r>
-              <w:rPr>
-                <w:rFonts w:asciiTheme="majorHAnsi" w:eastAsia="Arial" w:hAnsiTheme="majorHAnsi" w:cstheme="majorHAnsi"/>
-                <w:sz w:val="16"/>
-                <w:szCs w:val="16"/>
-                <w:lang w:val="es-419"/>
-              </w:rPr>
-              <w:t>albums</w:t>
-            </w:r>
-            <w:proofErr w:type="spellEnd"/>
-            <w:r>
-              <w:rPr>
-                <w:rFonts w:asciiTheme="majorHAnsi" w:eastAsia="Arial" w:hAnsiTheme="majorHAnsi" w:cstheme="majorHAnsi"/>
-                <w:sz w:val="16"/>
-                <w:szCs w:val="16"/>
-                <w:lang w:val="es-419"/>
-              </w:rPr>
-              <w:t xml:space="preserve"> y potos; como lo muestran las imágenes (Agregue estilos personales)</w:t>
+              <w:t xml:space="preserve"> y, muestre la información de post, comments, albums y potos; como lo muestran las imágenes (Agregue estilos personales)</w:t>
             </w:r>
             <w:r>
               <w:rPr>
@@ -5419,7 +4792,7 @@
                           <pic:cNvPicPr/>
                         </pic:nvPicPr>
                         <pic:blipFill>
-                          <a:blip r:embed="rId21"/>
+                          <a:blip r:embed="rId20"/>
                           <a:stretch>
                             <a:fillRect/>
                           </a:stretch>
@@ -5466,7 +4839,7 @@
                           <pic:cNvPicPr/>
                         </pic:nvPicPr>
                         <pic:blipFill>
-                          <a:blip r:embed="rId22"/>
+                          <a:blip r:embed="rId21"/>
                           <a:stretch>
                             <a:fillRect/>
                           </a:stretch>
@@ -6194,21 +5567,7 @@
         <w:rPr>
           <w:rFonts w:asciiTheme="majorHAnsi" w:eastAsia="Arial" w:hAnsiTheme="majorHAnsi" w:cstheme="majorHAnsi"/>
         </w:rPr>
-        <w:t>Guarde la solución en la carpeta de evidencias de su portafolio en los formatos .docx y .</w:t>
-      </w:r>
-      <w:proofErr w:type="spellStart"/>
-      <w:r>
-        <w:rPr>
-          <w:rFonts w:asciiTheme="majorHAnsi" w:eastAsia="Arial" w:hAnsiTheme="majorHAnsi" w:cstheme="majorHAnsi"/>
-        </w:rPr>
-        <w:t>pdf</w:t>
-      </w:r>
-      <w:proofErr w:type="spellEnd"/>
-      <w:r>
-        <w:rPr>
-          <w:rFonts w:asciiTheme="majorHAnsi" w:eastAsia="Arial" w:hAnsiTheme="majorHAnsi" w:cstheme="majorHAnsi"/>
-        </w:rPr>
-        <w:t>.</w:t>
+        <w:t>Guarde la solución en la carpeta de evidencias de su portafolio en los formatos .docx y .pdf.</w:t>
       </w:r>
     </w:p>
     <w:p>
@@ -6228,21 +5587,7 @@
         <w:rPr>
           <w:rFonts w:asciiTheme="majorHAnsi" w:eastAsia="Arial" w:hAnsiTheme="majorHAnsi" w:cstheme="majorHAnsi"/>
         </w:rPr>
-        <w:t xml:space="preserve">Guarde la solución en su sistema control de </w:t>
-      </w:r>
-      <w:proofErr w:type="spellStart"/>
-      <w:r>
-        <w:rPr>
-          <w:rFonts w:asciiTheme="majorHAnsi" w:eastAsia="Arial" w:hAnsiTheme="majorHAnsi" w:cstheme="majorHAnsi"/>
-        </w:rPr>
-        <w:t>versionamiento</w:t>
-      </w:r>
-      <w:proofErr w:type="spellEnd"/>
-      <w:r>
-        <w:rPr>
-          <w:rFonts w:asciiTheme="majorHAnsi" w:eastAsia="Arial" w:hAnsiTheme="majorHAnsi" w:cstheme="majorHAnsi"/>
-        </w:rPr>
-        <w:t>.</w:t>
+        <w:t>Guarde la solución en su sistema control de versionamiento.</w:t>
       </w:r>
     </w:p>
     <w:p>
@@ -6670,10 +6015,10 @@
       </w:pPr>
     </w:p>
     <w:sectPr>
-      <w:headerReference w:type="even" r:id="rId23"/>
-      <w:headerReference w:type="default" r:id="rId24"/>
-      <w:footerReference w:type="even" r:id="rId25"/>
-      <w:footerReference w:type="default" r:id="rId26"/>
+      <w:headerReference w:type="even" r:id="rId22"/>
+      <w:headerReference w:type="default" r:id="rId23"/>
+      <w:footerReference w:type="even" r:id="rId24"/>
+      <w:footerReference w:type="default" r:id="rId25"/>
       <w:pgSz w:w="12240" w:h="15840"/>
       <w:pgMar w:top="1440" w:right="1440" w:bottom="1440" w:left="1440" w:header="708" w:footer="708" w:gutter="0"/>
       <w:pgNumType w:start="1"/>
@@ -6731,21 +6076,7 @@
       <w:rPr>
         <w:color w:val="000000"/>
       </w:rPr>
-      <w:t>[Escriba texto</w:t>
-    </w:r>
-    <w:proofErr w:type="gramStart"/>
-    <w:r>
-      <w:rPr>
-        <w:color w:val="000000"/>
-      </w:rPr>
-      <w:t>][</w:t>
-    </w:r>
-    <w:proofErr w:type="gramEnd"/>
-    <w:r>
-      <w:rPr>
-        <w:color w:val="000000"/>
-      </w:rPr>
-      <w:t>Escriba texto][Escriba texto]</w:t>
+      <w:t>[Escriba texto][Escriba texto][Escriba texto]</w:t>
     </w:r>
   </w:p>
 </w:ftr>
@@ -6965,21 +6296,7 @@
       <w:rPr>
         <w:color w:val="000000"/>
       </w:rPr>
-      <w:t>[Escriba texto</w:t>
-    </w:r>
-    <w:proofErr w:type="gramStart"/>
-    <w:r>
-      <w:rPr>
-        <w:color w:val="000000"/>
-      </w:rPr>
-      <w:t>][</w:t>
-    </w:r>
-    <w:proofErr w:type="gramEnd"/>
-    <w:r>
-      <w:rPr>
-        <w:color w:val="000000"/>
-      </w:rPr>
-      <w:t>Escriba texto][Escriba texto]</w:t>
+      <w:t>[Escriba texto][Escriba texto][Escriba texto]</w:t>
     </w:r>
   </w:p>
   <w:p>

</xml_diff>

<commit_message>
Solución Taller02_flutter, hasta Pto 10
</commit_message>
<xml_diff>
--- a/taller02_flutter/Taller02_flutter.docx
+++ b/taller02_flutter/Taller02_flutter.docx
@@ -950,16 +950,7 @@
                 <w:szCs w:val="16"/>
                 <w:lang w:val="en-US"/>
               </w:rPr>
-              <w:t>), Text()</w:t>
-            </w:r>
-            <w:r>
-              <w:rPr>
-                <w:rFonts w:asciiTheme="majorHAnsi" w:eastAsia="Arial" w:hAnsiTheme="majorHAnsi" w:cstheme="majorHAnsi"/>
-                <w:sz w:val="16"/>
-                <w:szCs w:val="16"/>
-                <w:lang w:val="en-US"/>
-              </w:rPr>
-              <w:t>.</w:t>
+              <w:t>), Text().</w:t>
             </w:r>
           </w:p>
         </w:tc>
@@ -2363,7 +2354,6 @@
               <w:t xml:space="preserve">), </w:t>
             </w:r>
             <w:proofErr w:type="spellStart"/>
-            <w:proofErr w:type="gramStart"/>
             <w:r>
               <w:rPr>
                 <w:rFonts w:asciiTheme="majorHAnsi" w:eastAsia="Arial" w:hAnsiTheme="majorHAnsi" w:cstheme="majorHAnsi"/>
@@ -2381,17 +2371,7 @@
                 <w:szCs w:val="16"/>
                 <w:lang w:val="es-419"/>
               </w:rPr>
-              <w:t>(</w:t>
-            </w:r>
-            <w:proofErr w:type="gramEnd"/>
-            <w:r>
-              <w:rPr>
-                <w:rFonts w:asciiTheme="majorHAnsi" w:eastAsia="Arial" w:hAnsiTheme="majorHAnsi" w:cstheme="majorHAnsi"/>
-                <w:sz w:val="16"/>
-                <w:szCs w:val="16"/>
-                <w:lang w:val="es-419"/>
-              </w:rPr>
-              <w:t>)</w:t>
+              <w:t>()</w:t>
             </w:r>
             <w:r>
               <w:rPr>
@@ -2850,8 +2830,9 @@
                 <w:szCs w:val="16"/>
                 <w:lang w:val="en-US"/>
               </w:rPr>
-              <w:t>(</w:t>
-            </w:r>
+              <w:t xml:space="preserve">(home: </w:t>
+            </w:r>
+            <w:proofErr w:type="spellStart"/>
             <w:r>
               <w:rPr>
                 <w:rFonts w:asciiTheme="majorHAnsi" w:eastAsia="Arial" w:hAnsiTheme="majorHAnsi" w:cstheme="majorHAnsi"/>
@@ -2859,9 +2840,9 @@
                 <w:szCs w:val="16"/>
                 <w:lang w:val="en-US"/>
               </w:rPr>
-              <w:t xml:space="preserve">home: </w:t>
-            </w:r>
-            <w:proofErr w:type="spellStart"/>
+              <w:t>HomePrincipal</w:t>
+            </w:r>
+            <w:proofErr w:type="spellEnd"/>
             <w:r>
               <w:rPr>
                 <w:rFonts w:asciiTheme="majorHAnsi" w:eastAsia="Arial" w:hAnsiTheme="majorHAnsi" w:cstheme="majorHAnsi"/>
@@ -2869,26 +2850,7 @@
                 <w:szCs w:val="16"/>
                 <w:lang w:val="en-US"/>
               </w:rPr>
-              <w:t>HomePrincipal</w:t>
-            </w:r>
-            <w:proofErr w:type="spellEnd"/>
-            <w:r>
-              <w:rPr>
-                <w:rFonts w:asciiTheme="majorHAnsi" w:eastAsia="Arial" w:hAnsiTheme="majorHAnsi" w:cstheme="majorHAnsi"/>
-                <w:sz w:val="16"/>
-                <w:szCs w:val="16"/>
-                <w:lang w:val="en-US"/>
-              </w:rPr>
-              <w:t>()</w:t>
-            </w:r>
-            <w:r>
-              <w:rPr>
-                <w:rFonts w:asciiTheme="majorHAnsi" w:eastAsia="Arial" w:hAnsiTheme="majorHAnsi" w:cstheme="majorHAnsi"/>
-                <w:sz w:val="16"/>
-                <w:szCs w:val="16"/>
-                <w:lang w:val="en-US"/>
-              </w:rPr>
-              <w:t xml:space="preserve">), </w:t>
+              <w:t xml:space="preserve">()), </w:t>
             </w:r>
             <w:proofErr w:type="spellStart"/>
             <w:r>
@@ -4013,7 +3975,39 @@
                 <w:sz w:val="16"/>
                 <w:szCs w:val="16"/>
               </w:rPr>
-              <w:t xml:space="preserve"> escriba “FICHA | #”; modifique los datos del mapa de la lista, con los datos personales de aprendices de la Ficha</w:t>
+              <w:t xml:space="preserve"> escriba “FICHA | #”; modifique los datos del </w:t>
+            </w:r>
+            <w:r>
+              <w:rPr>
+                <w:rFonts w:asciiTheme="majorHAnsi" w:eastAsia="Arial" w:hAnsiTheme="majorHAnsi" w:cstheme="majorHAnsi"/>
+                <w:sz w:val="16"/>
+                <w:szCs w:val="16"/>
+              </w:rPr>
+              <w:t xml:space="preserve">lista de </w:t>
+            </w:r>
+            <w:r>
+              <w:rPr>
+                <w:rFonts w:asciiTheme="majorHAnsi" w:eastAsia="Arial" w:hAnsiTheme="majorHAnsi" w:cstheme="majorHAnsi"/>
+                <w:sz w:val="16"/>
+                <w:szCs w:val="16"/>
+              </w:rPr>
+              <w:t>mapa</w:t>
+            </w:r>
+            <w:r>
+              <w:rPr>
+                <w:rFonts w:asciiTheme="majorHAnsi" w:eastAsia="Arial" w:hAnsiTheme="majorHAnsi" w:cstheme="majorHAnsi"/>
+                <w:sz w:val="16"/>
+                <w:szCs w:val="16"/>
+              </w:rPr>
+              <w:t>s</w:t>
+            </w:r>
+            <w:r>
+              <w:rPr>
+                <w:rFonts w:asciiTheme="majorHAnsi" w:eastAsia="Arial" w:hAnsiTheme="majorHAnsi" w:cstheme="majorHAnsi"/>
+                <w:sz w:val="16"/>
+                <w:szCs w:val="16"/>
+              </w:rPr>
+              <w:t>, con los datos personales de aprendices de la Ficha</w:t>
             </w:r>
             <w:r>
               <w:rPr>
@@ -4098,7 +4092,7 @@
                 <w:szCs w:val="16"/>
                 <w:lang w:val="en-US"/>
               </w:rPr>
-              <w:t>: () {</w:t>
+              <w:t>: () {},</w:t>
             </w:r>
             <w:r>
               <w:rPr>
@@ -4107,8 +4101,9 @@
                 <w:szCs w:val="16"/>
                 <w:lang w:val="en-US"/>
               </w:rPr>
-              <w:t>},</w:t>
-            </w:r>
+              <w:t xml:space="preserve"> </w:t>
+            </w:r>
+            <w:proofErr w:type="spellStart"/>
             <w:r>
               <w:rPr>
                 <w:rFonts w:asciiTheme="majorHAnsi" w:eastAsia="Arial" w:hAnsiTheme="majorHAnsi" w:cstheme="majorHAnsi"/>
@@ -4116,9 +4111,9 @@
                 <w:szCs w:val="16"/>
                 <w:lang w:val="en-US"/>
               </w:rPr>
-              <w:t xml:space="preserve"> </w:t>
-            </w:r>
-            <w:proofErr w:type="spellStart"/>
+              <w:t>showModalBottomSheet</w:t>
+            </w:r>
+            <w:proofErr w:type="spellEnd"/>
             <w:r>
               <w:rPr>
                 <w:rFonts w:asciiTheme="majorHAnsi" w:eastAsia="Arial" w:hAnsiTheme="majorHAnsi" w:cstheme="majorHAnsi"/>
@@ -4126,26 +4121,7 @@
                 <w:szCs w:val="16"/>
                 <w:lang w:val="en-US"/>
               </w:rPr>
-              <w:t>showModalBottomSheet</w:t>
-            </w:r>
-            <w:proofErr w:type="spellEnd"/>
-            <w:r>
-              <w:rPr>
-                <w:rFonts w:asciiTheme="majorHAnsi" w:eastAsia="Arial" w:hAnsiTheme="majorHAnsi" w:cstheme="majorHAnsi"/>
-                <w:sz w:val="16"/>
-                <w:szCs w:val="16"/>
-                <w:lang w:val="en-US"/>
-              </w:rPr>
-              <w:t>(</w:t>
-            </w:r>
-            <w:r>
-              <w:rPr>
-                <w:rFonts w:asciiTheme="majorHAnsi" w:eastAsia="Arial" w:hAnsiTheme="majorHAnsi" w:cstheme="majorHAnsi"/>
-                <w:sz w:val="16"/>
-                <w:szCs w:val="16"/>
-                <w:lang w:val="en-US"/>
-              </w:rPr>
-              <w:t xml:space="preserve">), </w:t>
+              <w:t xml:space="preserve">(), </w:t>
             </w:r>
             <w:r>
               <w:rPr>
@@ -4560,7 +4536,6 @@
               <w:t xml:space="preserve">, con los datos personales de aprendices de la Ficha. </w:t>
             </w:r>
             <w:proofErr w:type="spellStart"/>
-            <w:proofErr w:type="gramStart"/>
             <w:r>
               <w:rPr>
                 <w:rFonts w:asciiTheme="majorHAnsi" w:eastAsia="Arial" w:hAnsiTheme="majorHAnsi" w:cstheme="majorHAnsi"/>
@@ -4580,7 +4555,6 @@
               </w:rPr>
               <w:t>(</w:t>
             </w:r>
-            <w:proofErr w:type="gramEnd"/>
             <w:r>
               <w:rPr>
                 <w:rFonts w:asciiTheme="majorHAnsi" w:eastAsia="Arial" w:hAnsiTheme="majorHAnsi" w:cstheme="majorHAnsi"/>
@@ -5012,16 +4986,7 @@
                 <w:szCs w:val="16"/>
                 <w:lang w:val="es-419"/>
               </w:rPr>
-              <w:t>API</w:t>
-            </w:r>
-            <w:r>
-              <w:rPr>
-                <w:rFonts w:asciiTheme="majorHAnsi" w:eastAsia="Arial" w:hAnsiTheme="majorHAnsi" w:cstheme="majorHAnsi"/>
-                <w:sz w:val="16"/>
-                <w:szCs w:val="16"/>
-                <w:lang w:val="es-419"/>
-              </w:rPr>
-              <w:t>s</w:t>
+              <w:t>APIs</w:t>
             </w:r>
             <w:proofErr w:type="spellEnd"/>
             <w:r>
@@ -6573,21 +6538,7 @@
       <w:rPr>
         <w:color w:val="000000"/>
       </w:rPr>
-      <w:t>[Escriba texto</w:t>
-    </w:r>
-    <w:proofErr w:type="gramStart"/>
-    <w:r>
-      <w:rPr>
-        <w:color w:val="000000"/>
-      </w:rPr>
-      <w:t>][</w:t>
-    </w:r>
-    <w:proofErr w:type="gramEnd"/>
-    <w:r>
-      <w:rPr>
-        <w:color w:val="000000"/>
-      </w:rPr>
-      <w:t>Escriba texto][Escriba texto]</w:t>
+      <w:t>[Escriba texto][Escriba texto][Escriba texto]</w:t>
     </w:r>
   </w:p>
 </w:ftr>
@@ -6807,21 +6758,7 @@
       <w:rPr>
         <w:color w:val="000000"/>
       </w:rPr>
-      <w:t>[Escriba texto</w:t>
-    </w:r>
-    <w:proofErr w:type="gramStart"/>
-    <w:r>
-      <w:rPr>
-        <w:color w:val="000000"/>
-      </w:rPr>
-      <w:t>][</w:t>
-    </w:r>
-    <w:proofErr w:type="gramEnd"/>
-    <w:r>
-      <w:rPr>
-        <w:color w:val="000000"/>
-      </w:rPr>
-      <w:t>Escriba texto][Escriba texto]</w:t>
+      <w:t>[Escriba texto][Escriba texto][Escriba texto]</w:t>
     </w:r>
   </w:p>
   <w:p>
@@ -8070,6 +8007,7 @@
   <w:style w:type="character" w:default="1" w:styleId="Fuentedeprrafopredeter">
     <w:name w:val="Default Paragraph Font"/>
     <w:uiPriority w:val="1"/>
+    <w:semiHidden/>
     <w:unhideWhenUsed/>
   </w:style>
   <w:style w:type="table" w:default="1" w:styleId="Tablanormal">

</xml_diff>